<commit_message>
Update BestBuy Project 4 Proposal & Design.docx
</commit_message>
<xml_diff>
--- a/Kerry-Ann/BestBuy Project 4 Proposal & Design.docx
+++ b/Kerry-Ann/BestBuy Project 4 Proposal & Design.docx
@@ -5,12 +5,15 @@
     <w:p>
       <w:pPr>
         <w:pStyle w:val="Heading1"/>
-        <w:rPr/>
+        <w:rPr>
+          <w:b w:val="1"/>
+        </w:rPr>
       </w:pPr>
       <w:bookmarkStart w:colFirst="0" w:colLast="0" w:name="_1z6eiuiujknd" w:id="0"/>
       <w:bookmarkEnd w:id="0"/>
       <w:r>
         <w:rPr>
+          <w:b w:val="1"/>
           <w:rtl w:val="0"/>
         </w:rPr>
         <w:t xml:space="preserve">Overview</w:t>
@@ -48,12 +51,15 @@
     <w:p>
       <w:pPr>
         <w:pStyle w:val="Heading1"/>
-        <w:rPr/>
+        <w:rPr>
+          <w:b w:val="1"/>
+        </w:rPr>
       </w:pPr>
       <w:bookmarkStart w:colFirst="0" w:colLast="0" w:name="_mos5q1c9m1m4" w:id="1"/>
       <w:bookmarkEnd w:id="1"/>
       <w:r>
         <w:rPr>
+          <w:b w:val="1"/>
           <w:rtl w:val="0"/>
         </w:rPr>
         <w:t xml:space="preserve">Review of current Flask App</w:t>
@@ -77,29 +83,188 @@
     </w:p>
     <w:p>
       <w:pPr>
-        <w:rPr>
-          <w:sz w:val="24"/>
-          <w:szCs w:val="24"/>
-        </w:rPr>
-      </w:pPr>
-      <w:r>
-        <w:rPr>
-          <w:sz w:val="24"/>
-          <w:szCs w:val="24"/>
-          <w:rtl w:val="0"/>
-        </w:rPr>
-        <w:t xml:space="preserve">Display inventory i a table format, which could be filtered by </w:t>
+        <w:numPr>
+          <w:ilvl w:val="0"/>
+          <w:numId w:val="4"/>
+        </w:numPr>
+        <w:ind w:left="720" w:hanging="360"/>
+        <w:rPr>
+          <w:sz w:val="24"/>
+          <w:szCs w:val="24"/>
+          <w:u w:val="none"/>
+        </w:rPr>
+      </w:pPr>
+      <w:r>
+        <w:rPr>
+          <w:sz w:val="24"/>
+          <w:szCs w:val="24"/>
+          <w:rtl w:val="0"/>
+        </w:rPr>
+        <w:t xml:space="preserve">Display inventory in a table format, which could be filtered by the following:</w:t>
+      </w:r>
+    </w:p>
+    <w:p>
+      <w:pPr>
+        <w:numPr>
+          <w:ilvl w:val="1"/>
+          <w:numId w:val="4"/>
+        </w:numPr>
+        <w:ind w:left="1440" w:hanging="360"/>
+        <w:rPr>
+          <w:sz w:val="24"/>
+          <w:szCs w:val="24"/>
+          <w:u w:val="none"/>
+        </w:rPr>
+      </w:pPr>
+      <w:r>
+        <w:rPr>
+          <w:sz w:val="24"/>
+          <w:szCs w:val="24"/>
+          <w:rtl w:val="0"/>
+        </w:rPr>
+        <w:t xml:space="preserve">Brand</w:t>
+      </w:r>
+    </w:p>
+    <w:p>
+      <w:pPr>
+        <w:numPr>
+          <w:ilvl w:val="1"/>
+          <w:numId w:val="4"/>
+        </w:numPr>
+        <w:ind w:left="1440" w:hanging="360"/>
+        <w:rPr>
+          <w:sz w:val="24"/>
+          <w:szCs w:val="24"/>
+          <w:u w:val="none"/>
+        </w:rPr>
+      </w:pPr>
+      <w:r>
+        <w:rPr>
+          <w:sz w:val="24"/>
+          <w:szCs w:val="24"/>
+          <w:rtl w:val="0"/>
+        </w:rPr>
+        <w:t xml:space="preserve">Type</w:t>
+      </w:r>
+    </w:p>
+    <w:p>
+      <w:pPr>
+        <w:numPr>
+          <w:ilvl w:val="1"/>
+          <w:numId w:val="4"/>
+        </w:numPr>
+        <w:ind w:left="1440" w:hanging="360"/>
+        <w:rPr>
+          <w:sz w:val="24"/>
+          <w:szCs w:val="24"/>
+          <w:u w:val="none"/>
+        </w:rPr>
+      </w:pPr>
+      <w:r>
+        <w:rPr>
+          <w:sz w:val="24"/>
+          <w:szCs w:val="24"/>
+          <w:rtl w:val="0"/>
+        </w:rPr>
+        <w:t xml:space="preserve">Size</w:t>
+      </w:r>
+    </w:p>
+    <w:p>
+      <w:pPr>
+        <w:numPr>
+          <w:ilvl w:val="1"/>
+          <w:numId w:val="4"/>
+        </w:numPr>
+        <w:ind w:left="1440" w:hanging="360"/>
+        <w:rPr>
+          <w:sz w:val="24"/>
+          <w:szCs w:val="24"/>
+          <w:u w:val="none"/>
+        </w:rPr>
+      </w:pPr>
+      <w:r>
+        <w:rPr>
+          <w:sz w:val="24"/>
+          <w:szCs w:val="24"/>
+          <w:rtl w:val="0"/>
+        </w:rPr>
+        <w:t xml:space="preserve">Pixel</w:t>
+      </w:r>
+    </w:p>
+    <w:p>
+      <w:pPr>
+        <w:numPr>
+          <w:ilvl w:val="0"/>
+          <w:numId w:val="4"/>
+        </w:numPr>
+        <w:ind w:left="720" w:hanging="360"/>
+        <w:rPr>
+          <w:sz w:val="24"/>
+          <w:szCs w:val="24"/>
+          <w:u w:val="none"/>
+        </w:rPr>
+      </w:pPr>
+      <w:r>
+        <w:rPr>
+          <w:sz w:val="24"/>
+          <w:szCs w:val="24"/>
+          <w:rtl w:val="0"/>
+        </w:rPr>
+        <w:t xml:space="preserve">Graphs showing average price by brand in line, marker and line+marker format.</w:t>
+      </w:r>
+    </w:p>
+    <w:p>
+      <w:pPr>
+        <w:numPr>
+          <w:ilvl w:val="0"/>
+          <w:numId w:val="4"/>
+        </w:numPr>
+        <w:ind w:left="720" w:hanging="360"/>
+        <w:rPr>
+          <w:sz w:val="24"/>
+          <w:szCs w:val="24"/>
+          <w:u w:val="none"/>
+        </w:rPr>
+      </w:pPr>
+      <w:r>
+        <w:rPr>
+          <w:sz w:val="24"/>
+          <w:szCs w:val="24"/>
+          <w:rtl w:val="0"/>
+        </w:rPr>
+        <w:t xml:space="preserve">Map showing BestBuy locations in Ontario.</w:t>
+      </w:r>
+      <w:r>
+        <w:rPr>
+          <w:rtl w:val="0"/>
+        </w:rPr>
+      </w:r>
+    </w:p>
+    <w:p>
+      <w:pPr>
+        <w:rPr>
+          <w:sz w:val="24"/>
+          <w:szCs w:val="24"/>
+        </w:rPr>
+      </w:pPr>
+      <w:r>
+        <w:rPr>
+          <w:rtl w:val="0"/>
+        </w:rPr>
       </w:r>
     </w:p>
     <w:p>
       <w:pPr>
         <w:pStyle w:val="Heading1"/>
-        <w:rPr/>
+        <w:rPr>
+          <w:b w:val="1"/>
+        </w:rPr>
       </w:pPr>
       <w:bookmarkStart w:colFirst="0" w:colLast="0" w:name="_w2t1vgw5g251" w:id="2"/>
       <w:bookmarkEnd w:id="2"/>
       <w:r>
         <w:rPr>
+          <w:b w:val="1"/>
           <w:rtl w:val="0"/>
         </w:rPr>
         <w:t xml:space="preserve">Requirements &amp; Analysis</w:t>
@@ -124,7 +289,7 @@
         <w:pStyle w:val="Heading3"/>
         <w:numPr>
           <w:ilvl w:val="0"/>
-          <w:numId w:val="4"/>
+          <w:numId w:val="6"/>
         </w:numPr>
         <w:spacing w:after="0" w:afterAutospacing="0"/>
         <w:ind w:left="720" w:hanging="360"/>
@@ -145,15 +310,18 @@
       <w:pPr>
         <w:numPr>
           <w:ilvl w:val="1"/>
-          <w:numId w:val="4"/>
+          <w:numId w:val="6"/>
         </w:numPr>
         <w:ind w:left="1440" w:hanging="360"/>
         <w:rPr>
-          <w:u w:val="none"/>
-        </w:rPr>
-      </w:pPr>
-      <w:r>
-        <w:rPr>
+          <w:sz w:val="24"/>
+          <w:szCs w:val="24"/>
+        </w:rPr>
+      </w:pPr>
+      <w:r>
+        <w:rPr>
+          <w:sz w:val="24"/>
+          <w:szCs w:val="24"/>
           <w:rtl w:val="0"/>
         </w:rPr>
         <w:t xml:space="preserve">If no discount found, show as zero and not NA</w:t>
@@ -163,15 +331,18 @@
       <w:pPr>
         <w:numPr>
           <w:ilvl w:val="1"/>
-          <w:numId w:val="4"/>
+          <w:numId w:val="6"/>
         </w:numPr>
         <w:ind w:left="1440" w:hanging="360"/>
         <w:rPr>
-          <w:u w:val="none"/>
-        </w:rPr>
-      </w:pPr>
-      <w:r>
-        <w:rPr>
+          <w:sz w:val="24"/>
+          <w:szCs w:val="24"/>
+        </w:rPr>
+      </w:pPr>
+      <w:r>
+        <w:rPr>
+          <w:sz w:val="24"/>
+          <w:szCs w:val="24"/>
           <w:rtl w:val="0"/>
         </w:rPr>
         <w:t xml:space="preserve">If no price is found, remove the item from the dataset.</w:t>
@@ -181,18 +352,42 @@
       <w:pPr>
         <w:numPr>
           <w:ilvl w:val="1"/>
-          <w:numId w:val="4"/>
+          <w:numId w:val="6"/>
         </w:numPr>
         <w:ind w:left="1440" w:hanging="360"/>
         <w:rPr>
-          <w:u w:val="none"/>
-        </w:rPr>
-      </w:pPr>
-      <w:r>
-        <w:rPr>
+          <w:sz w:val="24"/>
+          <w:szCs w:val="24"/>
+        </w:rPr>
+      </w:pPr>
+      <w:r>
+        <w:rPr>
+          <w:sz w:val="24"/>
+          <w:szCs w:val="24"/>
           <w:rtl w:val="0"/>
         </w:rPr>
         <w:t xml:space="preserve">Remove Amazon Echo from the dataset, as these are not televisions. Project 3 dataset, show NA for TV type, size and pixels..</w:t>
+      </w:r>
+    </w:p>
+    <w:p>
+      <w:pPr>
+        <w:numPr>
+          <w:ilvl w:val="1"/>
+          <w:numId w:val="6"/>
+        </w:numPr>
+        <w:ind w:left="1440" w:hanging="360"/>
+        <w:rPr>
+          <w:sz w:val="24"/>
+          <w:szCs w:val="24"/>
+        </w:rPr>
+      </w:pPr>
+      <w:r>
+        <w:rPr>
+          <w:sz w:val="24"/>
+          <w:szCs w:val="24"/>
+          <w:rtl w:val="0"/>
+        </w:rPr>
+        <w:t xml:space="preserve">Change reviews column from text to numeric (remove parentheses and the word reviews)</w:t>
       </w:r>
     </w:p>
     <w:p>
@@ -211,7 +406,7 @@
         <w:pStyle w:val="Heading3"/>
         <w:numPr>
           <w:ilvl w:val="0"/>
-          <w:numId w:val="4"/>
+          <w:numId w:val="6"/>
         </w:numPr>
         <w:spacing w:after="0" w:afterAutospacing="0"/>
         <w:ind w:left="720" w:hanging="360"/>
@@ -232,7 +427,7 @@
       <w:pPr>
         <w:numPr>
           <w:ilvl w:val="1"/>
-          <w:numId w:val="4"/>
+          <w:numId w:val="6"/>
         </w:numPr>
         <w:ind w:left="1440" w:hanging="360"/>
         <w:rPr>
@@ -253,7 +448,7 @@
       <w:pPr>
         <w:numPr>
           <w:ilvl w:val="1"/>
-          <w:numId w:val="4"/>
+          <w:numId w:val="6"/>
         </w:numPr>
         <w:ind w:left="1440" w:hanging="360"/>
         <w:rPr>
@@ -274,7 +469,7 @@
       <w:pPr>
         <w:numPr>
           <w:ilvl w:val="1"/>
-          <w:numId w:val="4"/>
+          <w:numId w:val="6"/>
         </w:numPr>
         <w:ind w:left="1440" w:hanging="360"/>
         <w:rPr>
@@ -317,24 +512,6 @@
     </w:p>
     <w:p>
       <w:pPr>
-        <w:rPr>
-          <w:b w:val="1"/>
-          <w:i w:val="1"/>
-          <w:u w:val="single"/>
-        </w:rPr>
-      </w:pPr>
-      <w:r>
-        <w:rPr>
-          <w:b w:val="1"/>
-          <w:i w:val="1"/>
-          <w:u w:val="single"/>
-          <w:rtl w:val="0"/>
-        </w:rPr>
-        <w:t xml:space="preserve">Note: Need to decide which visualizations  to create in Tableau/Power BI and which to update the Flask App </w:t>
-      </w:r>
-    </w:p>
-    <w:p>
-      <w:pPr>
         <w:pStyle w:val="Heading3"/>
         <w:numPr>
           <w:ilvl w:val="0"/>
@@ -346,13 +523,21 @@
           <w:u w:val="none"/>
         </w:rPr>
       </w:pPr>
-      <w:bookmarkStart w:colFirst="0" w:colLast="0" w:name="_wliscl4x0jj6" w:id="7"/>
+      <w:bookmarkStart w:colFirst="0" w:colLast="0" w:name="_8ovgwq9mn5bw" w:id="7"/>
       <w:bookmarkEnd w:id="7"/>
       <w:r>
         <w:rPr>
           <w:rtl w:val="0"/>
         </w:rPr>
-        <w:t xml:space="preserve">Compare months</w:t>
+        <w:t xml:space="preserve">Update Flask App</w:t>
+      </w:r>
+      <w:r>
+        <w:rPr>
+          <w:sz w:val="24"/>
+          <w:szCs w:val="24"/>
+          <w:rtl w:val="0"/>
+        </w:rPr>
+        <w:t xml:space="preserve"> </w:t>
       </w:r>
     </w:p>
     <w:p>
@@ -362,18 +547,60 @@
           <w:numId w:val="3"/>
         </w:numPr>
         <w:ind w:left="1440" w:hanging="360"/>
-        <w:rPr>
-          <w:sz w:val="24"/>
-          <w:szCs w:val="24"/>
-        </w:rPr>
-      </w:pPr>
-      <w:r>
-        <w:rPr>
-          <w:sz w:val="24"/>
-          <w:szCs w:val="24"/>
-          <w:rtl w:val="0"/>
-        </w:rPr>
-        <w:t xml:space="preserve">Show TVs on discounts for both periods. Include discounts for both periods.</w:t>
+      </w:pPr>
+      <w:r>
+        <w:rPr>
+          <w:rtl w:val="0"/>
+        </w:rPr>
+        <w:t xml:space="preserve">Graphs</w:t>
+      </w:r>
+      <w:r>
+        <w:rPr>
+          <w:rtl w:val="0"/>
+        </w:rPr>
+      </w:r>
+    </w:p>
+    <w:p>
+      <w:pPr>
+        <w:numPr>
+          <w:ilvl w:val="2"/>
+          <w:numId w:val="3"/>
+        </w:numPr>
+        <w:ind w:left="2160" w:hanging="360"/>
+        <w:rPr>
+          <w:sz w:val="24"/>
+          <w:szCs w:val="24"/>
+          <w:u w:val="none"/>
+        </w:rPr>
+      </w:pPr>
+      <w:r>
+        <w:rPr>
+          <w:sz w:val="24"/>
+          <w:szCs w:val="24"/>
+          <w:rtl w:val="0"/>
+        </w:rPr>
+        <w:t xml:space="preserve">Bar chart showing number of units by type and pixel based on selected brand from dropdown</w:t>
+      </w:r>
+    </w:p>
+    <w:p>
+      <w:pPr>
+        <w:numPr>
+          <w:ilvl w:val="2"/>
+          <w:numId w:val="3"/>
+        </w:numPr>
+        <w:ind w:left="2160" w:hanging="360"/>
+        <w:rPr>
+          <w:sz w:val="24"/>
+          <w:szCs w:val="24"/>
+        </w:rPr>
+      </w:pPr>
+      <w:r>
+        <w:rPr>
+          <w:sz w:val="24"/>
+          <w:szCs w:val="24"/>
+          <w:rtl w:val="0"/>
+        </w:rPr>
+        <w:t xml:space="preserve">Top ten popular TVs overall based on number of reviews.</w:t>
       </w:r>
     </w:p>
     <w:p>
@@ -386,38 +613,260 @@
         <w:rPr>
           <w:sz w:val="24"/>
           <w:szCs w:val="24"/>
-        </w:rPr>
-      </w:pPr>
-      <w:r>
-        <w:rPr>
-          <w:sz w:val="24"/>
-          <w:szCs w:val="24"/>
-          <w:rtl w:val="0"/>
-        </w:rPr>
-        <w:t xml:space="preserve">Show TVs with increase in original price</w:t>
-      </w:r>
-    </w:p>
-    <w:p>
-      <w:pPr>
+          <w:u w:val="none"/>
+        </w:rPr>
+      </w:pPr>
+      <w:r>
+        <w:rPr>
+          <w:sz w:val="24"/>
+          <w:szCs w:val="24"/>
+          <w:rtl w:val="0"/>
+        </w:rPr>
+        <w:t xml:space="preserve">Map</w:t>
+      </w:r>
+    </w:p>
+    <w:p>
+      <w:pPr>
+        <w:numPr>
+          <w:ilvl w:val="2"/>
+          <w:numId w:val="3"/>
+        </w:numPr>
+        <w:ind w:left="2160" w:hanging="360"/>
+        <w:rPr>
+          <w:sz w:val="24"/>
+          <w:szCs w:val="24"/>
+          <w:u w:val="none"/>
+        </w:rPr>
+      </w:pPr>
+      <w:r>
+        <w:rPr>
+          <w:sz w:val="24"/>
+          <w:szCs w:val="24"/>
+          <w:rtl w:val="0"/>
+        </w:rPr>
+        <w:t xml:space="preserve">Update hover info to include address of store location</w:t>
+      </w:r>
+    </w:p>
+    <w:p>
+      <w:pPr>
+        <w:ind w:left="1440" w:firstLine="0"/>
+        <w:rPr>
+          <w:sz w:val="24"/>
+          <w:szCs w:val="24"/>
+        </w:rPr>
+      </w:pPr>
+      <w:r>
+        <w:rPr>
+          <w:rtl w:val="0"/>
+        </w:rPr>
+      </w:r>
+    </w:p>
+    <w:p>
+      <w:pPr>
+        <w:pStyle w:val="Heading3"/>
+        <w:numPr>
+          <w:ilvl w:val="0"/>
+          <w:numId w:val="3"/>
+        </w:numPr>
+        <w:spacing w:after="0" w:afterAutospacing="0"/>
+        <w:ind w:left="720" w:hanging="360"/>
+        <w:rPr>
+          <w:u w:val="none"/>
+        </w:rPr>
+      </w:pPr>
+      <w:bookmarkStart w:colFirst="0" w:colLast="0" w:name="_wliscl4x0jj6" w:id="8"/>
+      <w:bookmarkEnd w:id="8"/>
+      <w:r>
+        <w:rPr>
+          <w:rtl w:val="0"/>
+        </w:rPr>
+        <w:t xml:space="preserve">Tableau</w:t>
+      </w:r>
+    </w:p>
+    <w:p>
+      <w:pPr>
+        <w:pStyle w:val="Heading3"/>
         <w:numPr>
           <w:ilvl w:val="1"/>
           <w:numId w:val="3"/>
         </w:numPr>
+        <w:spacing w:after="0" w:afterAutospacing="0" w:before="0" w:beforeAutospacing="0"/>
+        <w:ind w:left="1440" w:hanging="360"/>
+        <w:rPr>
+          <w:u w:val="none"/>
+        </w:rPr>
+      </w:pPr>
+      <w:bookmarkStart w:colFirst="0" w:colLast="0" w:name="_6ft4dkmp352f" w:id="9"/>
+      <w:bookmarkEnd w:id="9"/>
+      <w:r>
+        <w:rPr>
+          <w:rtl w:val="0"/>
+        </w:rPr>
+        <w:t xml:space="preserve">Compare months</w:t>
+      </w:r>
+    </w:p>
+    <w:p>
+      <w:pPr>
+        <w:numPr>
+          <w:ilvl w:val="2"/>
+          <w:numId w:val="3"/>
+        </w:numPr>
+        <w:ind w:left="2160" w:hanging="360"/>
+        <w:rPr>
+          <w:sz w:val="24"/>
+          <w:szCs w:val="24"/>
+        </w:rPr>
+      </w:pPr>
+      <w:r>
+        <w:rPr>
+          <w:sz w:val="24"/>
+          <w:szCs w:val="24"/>
+          <w:rtl w:val="0"/>
+        </w:rPr>
+        <w:t xml:space="preserve">Show TVs on discounts for both periods. showing the discount amount given in each month.</w:t>
+      </w:r>
+    </w:p>
+    <w:p>
+      <w:pPr>
+        <w:numPr>
+          <w:ilvl w:val="2"/>
+          <w:numId w:val="3"/>
+        </w:numPr>
+        <w:ind w:left="2160" w:hanging="360"/>
+        <w:rPr>
+          <w:sz w:val="24"/>
+          <w:szCs w:val="24"/>
+        </w:rPr>
+      </w:pPr>
+      <w:r>
+        <w:rPr>
+          <w:sz w:val="24"/>
+          <w:szCs w:val="24"/>
+          <w:rtl w:val="0"/>
+        </w:rPr>
+        <w:t xml:space="preserve">Show TVs with an increase in original price.</w:t>
+      </w:r>
+    </w:p>
+    <w:p>
+      <w:pPr>
+        <w:numPr>
+          <w:ilvl w:val="2"/>
+          <w:numId w:val="3"/>
+        </w:numPr>
+        <w:ind w:left="2160" w:hanging="360"/>
+        <w:rPr>
+          <w:sz w:val="24"/>
+          <w:szCs w:val="24"/>
+        </w:rPr>
+      </w:pPr>
+      <w:r>
+        <w:rPr>
+          <w:sz w:val="24"/>
+          <w:szCs w:val="24"/>
+          <w:rtl w:val="0"/>
+        </w:rPr>
+        <w:t xml:space="preserve">Show TVs with a reduction in original price</w:t>
+      </w:r>
+    </w:p>
+    <w:p>
+      <w:pPr>
+        <w:numPr>
+          <w:ilvl w:val="2"/>
+          <w:numId w:val="3"/>
+        </w:numPr>
+        <w:ind w:left="2160" w:hanging="360"/>
+        <w:rPr>
+          <w:sz w:val="24"/>
+          <w:szCs w:val="24"/>
+          <w:u w:val="none"/>
+        </w:rPr>
+      </w:pPr>
+      <w:r>
+        <w:rPr>
+          <w:sz w:val="24"/>
+          <w:szCs w:val="24"/>
+          <w:rtl w:val="0"/>
+        </w:rPr>
+        <w:t xml:space="preserve">Show TVs with increase in number of reviews</w:t>
+      </w:r>
+    </w:p>
+    <w:p>
+      <w:pPr>
+        <w:numPr>
+          <w:ilvl w:val="2"/>
+          <w:numId w:val="3"/>
+        </w:numPr>
+        <w:ind w:left="2160" w:hanging="360"/>
+        <w:rPr>
+          <w:sz w:val="24"/>
+          <w:szCs w:val="24"/>
+          <w:u w:val="none"/>
+        </w:rPr>
+      </w:pPr>
+      <w:r>
+        <w:rPr>
+          <w:sz w:val="24"/>
+          <w:szCs w:val="24"/>
+          <w:rtl w:val="0"/>
+        </w:rPr>
+        <w:t xml:space="preserve">Increase in number of units by brand over the period</w:t>
+      </w:r>
+    </w:p>
+    <w:p>
+      <w:pPr>
+        <w:numPr>
+          <w:ilvl w:val="2"/>
+          <w:numId w:val="3"/>
+        </w:numPr>
+        <w:ind w:left="2160" w:hanging="360"/>
+        <w:rPr>
+          <w:sz w:val="24"/>
+          <w:szCs w:val="24"/>
+          <w:u w:val="none"/>
+        </w:rPr>
+      </w:pPr>
+      <w:r>
+        <w:rPr>
+          <w:sz w:val="24"/>
+          <w:szCs w:val="24"/>
+          <w:rtl w:val="0"/>
+        </w:rPr>
+        <w:t xml:space="preserve">Decrease in number of units by brand over the period</w:t>
+      </w:r>
+    </w:p>
+    <w:p>
+      <w:pPr>
+        <w:numPr>
+          <w:ilvl w:val="2"/>
+          <w:numId w:val="3"/>
+        </w:numPr>
+        <w:ind w:left="2160" w:hanging="360"/>
+        <w:rPr>
+          <w:sz w:val="24"/>
+          <w:szCs w:val="24"/>
+          <w:u w:val="none"/>
+        </w:rPr>
+      </w:pPr>
+      <w:r>
+        <w:rPr>
+          <w:rtl w:val="0"/>
+        </w:rPr>
+      </w:r>
+    </w:p>
+    <w:p>
+      <w:pPr>
+        <w:numPr>
+          <w:ilvl w:val="2"/>
+          <w:numId w:val="3"/>
+        </w:numPr>
         <w:spacing w:after="0" w:afterAutospacing="0"/>
-        <w:ind w:left="1440" w:hanging="360"/>
-        <w:rPr>
-          <w:sz w:val="24"/>
-          <w:szCs w:val="24"/>
-        </w:rPr>
-      </w:pPr>
-      <w:r>
-        <w:rPr>
-          <w:sz w:val="24"/>
-          <w:szCs w:val="24"/>
-          <w:rtl w:val="0"/>
-        </w:rPr>
-        <w:t xml:space="preserve">Show TVs with reduction in original price</w:t>
-      </w:r>
+        <w:ind w:left="2160" w:hanging="360"/>
+        <w:rPr>
+          <w:sz w:val="24"/>
+          <w:szCs w:val="24"/>
+          <w:u w:val="none"/>
+        </w:rPr>
+      </w:pPr>
       <w:r>
         <w:rPr>
           <w:rtl w:val="0"/>
@@ -427,72 +876,77 @@
     <w:p>
       <w:pPr>
         <w:pStyle w:val="Heading3"/>
-        <w:numPr>
-          <w:ilvl w:val="0"/>
-          <w:numId w:val="3"/>
-        </w:numPr>
-        <w:spacing w:after="0" w:afterAutospacing="0" w:before="0" w:beforeAutospacing="0"/>
-        <w:ind w:left="720" w:hanging="360"/>
-        <w:rPr/>
-      </w:pPr>
-      <w:bookmarkStart w:colFirst="0" w:colLast="0" w:name="_94o0y3i68bf" w:id="8"/>
-      <w:bookmarkEnd w:id="8"/>
-      <w:r>
-        <w:rPr>
-          <w:rtl w:val="0"/>
-        </w:rPr>
-        <w:t xml:space="preserve">Others</w:t>
-      </w:r>
-    </w:p>
-    <w:p>
-      <w:pPr>
         <w:numPr>
           <w:ilvl w:val="1"/>
           <w:numId w:val="3"/>
         </w:numPr>
+        <w:spacing w:after="0" w:afterAutospacing="0" w:before="0" w:beforeAutospacing="0"/>
         <w:ind w:left="1440" w:hanging="360"/>
-        <w:rPr>
-          <w:sz w:val="24"/>
-          <w:szCs w:val="24"/>
-        </w:rPr>
-      </w:pPr>
-      <w:r>
-        <w:rPr>
-          <w:sz w:val="24"/>
-          <w:szCs w:val="24"/>
-          <w:rtl w:val="0"/>
-        </w:rPr>
-        <w:t xml:space="preserve">Top ten popular TVs overall based on number of reviews</w:t>
-      </w:r>
-    </w:p>
-    <w:p>
-      <w:pPr>
-        <w:numPr>
-          <w:ilvl w:val="1"/>
+        <w:rPr/>
+      </w:pPr>
+      <w:bookmarkStart w:colFirst="0" w:colLast="0" w:name="_94o0y3i68bf" w:id="10"/>
+      <w:bookmarkEnd w:id="10"/>
+      <w:r>
+        <w:rPr>
+          <w:rtl w:val="0"/>
+        </w:rPr>
+        <w:t xml:space="preserve">Miscellaneous Charts</w:t>
+      </w:r>
+      <w:r>
+        <w:rPr>
+          <w:rtl w:val="0"/>
+        </w:rPr>
+      </w:r>
+    </w:p>
+    <w:p>
+      <w:pPr>
+        <w:numPr>
+          <w:ilvl w:val="2"/>
           <w:numId w:val="3"/>
         </w:numPr>
-        <w:ind w:left="1440" w:hanging="360"/>
-        <w:rPr>
-          <w:sz w:val="24"/>
-          <w:szCs w:val="24"/>
-        </w:rPr>
-      </w:pPr>
-      <w:r>
-        <w:rPr>
-          <w:sz w:val="24"/>
-          <w:szCs w:val="24"/>
-          <w:rtl w:val="0"/>
-        </w:rPr>
-        <w:t xml:space="preserve">Top 5 popular TVs for a each TV size,  TV Type, TV Pixels</w:t>
-      </w:r>
-    </w:p>
-    <w:p>
-      <w:pPr>
-        <w:numPr>
-          <w:ilvl w:val="1"/>
+        <w:ind w:left="2160" w:hanging="360"/>
+        <w:rPr>
+          <w:sz w:val="24"/>
+          <w:szCs w:val="24"/>
+        </w:rPr>
+      </w:pPr>
+      <w:r>
+        <w:rPr>
+          <w:sz w:val="24"/>
+          <w:szCs w:val="24"/>
+          <w:rtl w:val="0"/>
+        </w:rPr>
+        <w:t xml:space="preserve">Top ten popular TVs (description) overall based on number of reviews</w:t>
+      </w:r>
+    </w:p>
+    <w:p>
+      <w:pPr>
+        <w:numPr>
+          <w:ilvl w:val="2"/>
           <w:numId w:val="3"/>
         </w:numPr>
-        <w:ind w:left="1440" w:hanging="360"/>
+        <w:ind w:left="2160" w:hanging="360"/>
+        <w:rPr>
+          <w:sz w:val="24"/>
+          <w:szCs w:val="24"/>
+        </w:rPr>
+      </w:pPr>
+      <w:r>
+        <w:rPr>
+          <w:sz w:val="24"/>
+          <w:szCs w:val="24"/>
+          <w:rtl w:val="0"/>
+        </w:rPr>
+        <w:t xml:space="preserve">Top 5 popular TVs (description) for a each TV size,  TV Type, TV Pixels</w:t>
+      </w:r>
+    </w:p>
+    <w:p>
+      <w:pPr>
+        <w:numPr>
+          <w:ilvl w:val="2"/>
+          <w:numId w:val="3"/>
+        </w:numPr>
+        <w:ind w:left="2160" w:hanging="360"/>
         <w:rPr>
           <w:sz w:val="24"/>
           <w:szCs w:val="24"/>
@@ -510,50 +964,124 @@
     <w:p>
       <w:pPr>
         <w:numPr>
-          <w:ilvl w:val="1"/>
+          <w:ilvl w:val="2"/>
           <w:numId w:val="3"/>
         </w:numPr>
-        <w:ind w:left="1440" w:hanging="360"/>
-        <w:rPr>
-          <w:sz w:val="24"/>
-          <w:szCs w:val="24"/>
-        </w:rPr>
-      </w:pPr>
-      <w:r>
-        <w:rPr>
-          <w:sz w:val="24"/>
-          <w:szCs w:val="24"/>
-          <w:rtl w:val="0"/>
-        </w:rPr>
-        <w:t xml:space="preserve">List of brands available </w:t>
-      </w:r>
-    </w:p>
-    <w:p>
-      <w:pPr>
-        <w:numPr>
-          <w:ilvl w:val="1"/>
+        <w:ind w:left="2160" w:hanging="360"/>
+        <w:rPr>
+          <w:sz w:val="24"/>
+          <w:szCs w:val="24"/>
+        </w:rPr>
+      </w:pPr>
+      <w:r>
+        <w:rPr>
+          <w:sz w:val="24"/>
+          <w:szCs w:val="24"/>
+          <w:rtl w:val="0"/>
+        </w:rPr>
+        <w:t xml:space="preserve">Number of units available for sale by month</w:t>
+      </w:r>
+    </w:p>
+    <w:p>
+      <w:pPr>
+        <w:numPr>
+          <w:ilvl w:val="2"/>
           <w:numId w:val="3"/>
         </w:numPr>
-        <w:ind w:left="1440" w:hanging="360"/>
-        <w:rPr>
-          <w:sz w:val="24"/>
-          <w:szCs w:val="24"/>
-          <w:u w:val="none"/>
-        </w:rPr>
-      </w:pPr>
-      <w:r>
-        <w:rPr>
-          <w:sz w:val="24"/>
-          <w:szCs w:val="24"/>
-          <w:rtl w:val="0"/>
-        </w:rPr>
-        <w:t xml:space="preserve">TBD</w:t>
-      </w:r>
-    </w:p>
-    <w:p>
-      <w:pPr>
+        <w:ind w:left="2160" w:hanging="360"/>
+        <w:rPr>
+          <w:sz w:val="24"/>
+          <w:szCs w:val="24"/>
+        </w:rPr>
+      </w:pPr>
+      <w:r>
+        <w:rPr>
+          <w:sz w:val="24"/>
+          <w:szCs w:val="24"/>
+          <w:rtl w:val="0"/>
+        </w:rPr>
+        <w:t xml:space="preserve">Number of units available by brand for each month</w:t>
+      </w:r>
+    </w:p>
+    <w:p>
+      <w:pPr>
+        <w:pStyle w:val="Heading2"/>
         <w:rPr/>
       </w:pPr>
+      <w:bookmarkStart w:colFirst="0" w:colLast="0" w:name="_njli0kezfe4v" w:id="11"/>
+      <w:bookmarkEnd w:id="11"/>
+      <w:r>
+        <w:rPr>
+          <w:rtl w:val="0"/>
+        </w:rPr>
+        <w:t xml:space="preserve">Machine Learning</w:t>
+      </w:r>
+    </w:p>
+    <w:p>
+      <w:pPr>
+        <w:shd w:fill="ffffff" w:val="clear"/>
+        <w:spacing w:after="0" w:before="0" w:line="352.0032" w:lineRule="auto"/>
+        <w:ind w:left="480" w:right="-120" w:firstLine="0"/>
+        <w:rPr>
+          <w:color w:val="1d1c1d"/>
+          <w:sz w:val="23"/>
+          <w:szCs w:val="23"/>
+        </w:rPr>
+      </w:pPr>
+      <w:r>
+        <w:rPr>
+          <w:color w:val="1d1c1d"/>
+          <w:sz w:val="23"/>
+          <w:szCs w:val="23"/>
+          <w:rtl w:val="0"/>
+        </w:rPr>
+        <w:t xml:space="preserve">Clustering: groups based on similarity of tv.</w:t>
+      </w:r>
+    </w:p>
+    <w:p>
+      <w:pPr>
+        <w:shd w:fill="ffffff" w:val="clear"/>
+        <w:spacing w:after="0" w:before="0" w:line="352.0032" w:lineRule="auto"/>
+        <w:ind w:left="480" w:right="-120" w:firstLine="0"/>
+        <w:rPr>
+          <w:color w:val="1d1c1d"/>
+          <w:sz w:val="23"/>
+          <w:szCs w:val="23"/>
+        </w:rPr>
+      </w:pPr>
+      <w:r>
+        <w:rPr>
+          <w:color w:val="1d1c1d"/>
+          <w:sz w:val="23"/>
+          <w:szCs w:val="23"/>
+          <w:rtl w:val="0"/>
+        </w:rPr>
+        <w:t xml:space="preserve">Model: predicts the best tv they can choose.</w:t>
+      </w:r>
+    </w:p>
+    <w:p>
+      <w:pPr>
+        <w:shd w:fill="ffffff" w:val="clear"/>
+        <w:spacing w:after="0" w:before="0" w:line="352.0032" w:lineRule="auto"/>
+        <w:ind w:left="-300" w:right="120" w:firstLine="0"/>
+        <w:jc w:val="right"/>
+        <w:rPr>
+          <w:color w:val="1155cc"/>
+          <w:sz w:val="18"/>
+          <w:szCs w:val="18"/>
+        </w:rPr>
+      </w:pPr>
+      <w:hyperlink r:id="rId6">
+        <w:r>
+          <w:rPr>
+            <w:color w:val="1155cc"/>
+            <w:sz w:val="18"/>
+            <w:szCs w:val="18"/>
+            <w:rtl w:val="0"/>
+          </w:rPr>
+          <w:t xml:space="preserve">3:37</w:t>
+        </w:r>
+      </w:hyperlink>
       <w:r>
         <w:rPr>
           <w:rtl w:val="0"/>
@@ -568,6 +1096,20 @@
         <w:rPr>
           <w:rtl w:val="0"/>
         </w:rPr>
+      </w:r>
+    </w:p>
+    <w:p>
+      <w:pPr>
+        <w:pStyle w:val="Heading2"/>
+        <w:rPr/>
+      </w:pPr>
+      <w:bookmarkStart w:colFirst="0" w:colLast="0" w:name="_yvya15ontlm" w:id="12"/>
+      <w:bookmarkEnd w:id="12"/>
+      <w:r>
+        <w:rPr>
+          <w:rtl w:val="0"/>
+        </w:rPr>
+        <w:t xml:space="preserve">Notes</w:t>
       </w:r>
     </w:p>
     <w:p>
@@ -575,13 +1117,77 @@
         <w:pStyle w:val="Heading3"/>
         <w:rPr/>
       </w:pPr>
-      <w:bookmarkStart w:colFirst="0" w:colLast="0" w:name="_yvya15ontlm" w:id="9"/>
-      <w:bookmarkEnd w:id="9"/>
-      <w:r>
-        <w:rPr>
-          <w:rtl w:val="0"/>
-        </w:rPr>
-        <w:t xml:space="preserve">Price Discount:</w:t>
+      <w:bookmarkStart w:colFirst="0" w:colLast="0" w:name="_10plyduwqvy" w:id="13"/>
+      <w:bookmarkEnd w:id="13"/>
+      <w:r>
+        <w:rPr>
+          <w:rtl w:val="0"/>
+        </w:rPr>
+        <w:t xml:space="preserve">Data Limitations</w:t>
+      </w:r>
+    </w:p>
+    <w:p>
+      <w:pPr>
+        <w:numPr>
+          <w:ilvl w:val="0"/>
+          <w:numId w:val="5"/>
+        </w:numPr>
+        <w:ind w:left="720" w:hanging="360"/>
+      </w:pPr>
+      <w:r>
+        <w:rPr>
+          <w:sz w:val="24"/>
+          <w:szCs w:val="24"/>
+          <w:rtl w:val="0"/>
+        </w:rPr>
+        <w:t xml:space="preserve">Number of reviews is not restricted to just the two month period, but is a representation of total reviews over the life of the product. New TVs could be rated as not being popular..</w:t>
+      </w:r>
+    </w:p>
+    <w:p>
+      <w:pPr>
+        <w:numPr>
+          <w:ilvl w:val="0"/>
+          <w:numId w:val="5"/>
+        </w:numPr>
+        <w:ind w:left="720" w:hanging="360"/>
+      </w:pPr>
+      <w:r>
+        <w:rPr>
+          <w:sz w:val="24"/>
+          <w:szCs w:val="24"/>
+          <w:rtl w:val="0"/>
+        </w:rPr>
+        <w:t xml:space="preserve">Sale volume (units available, total sales) not supplied by BestBuy website</w:t>
+      </w:r>
+      <w:r>
+        <w:rPr>
+          <w:rtl w:val="0"/>
+        </w:rPr>
+        <w:t xml:space="preserve">.</w:t>
+      </w:r>
+    </w:p>
+    <w:p>
+      <w:pPr>
+        <w:rPr/>
+      </w:pPr>
+      <w:r>
+        <w:rPr>
+          <w:rtl w:val="0"/>
+        </w:rPr>
+      </w:r>
+    </w:p>
+    <w:p>
+      <w:pPr>
+        <w:pStyle w:val="Heading3"/>
+        <w:rPr/>
+      </w:pPr>
+      <w:bookmarkStart w:colFirst="0" w:colLast="0" w:name="_vgohvzfw41z3" w:id="14"/>
+      <w:bookmarkEnd w:id="14"/>
+      <w:r>
+        <w:rPr>
+          <w:rtl w:val="0"/>
+        </w:rPr>
+        <w:t xml:space="preserve">Price Discount</w:t>
       </w:r>
     </w:p>
     <w:p>
@@ -678,16 +1284,16 @@
           <wp:inline distB="114300" distT="114300" distL="114300" distR="114300">
             <wp:extent cx="7686675" cy="4830052"/>
             <wp:effectExtent b="0" l="0" r="0" t="0"/>
-            <wp:docPr id="2" name="image1.jpg"/>
+            <wp:docPr id="2" name="image2.jpg"/>
             <a:graphic>
               <a:graphicData uri="http://schemas.openxmlformats.org/drawingml/2006/picture">
                 <pic:pic>
                   <pic:nvPicPr>
-                    <pic:cNvPr id="0" name="image1.jpg"/>
+                    <pic:cNvPr id="0" name="image2.jpg"/>
                     <pic:cNvPicPr preferRelativeResize="0"/>
                   </pic:nvPicPr>
                   <pic:blipFill>
-                    <a:blip r:embed="rId6"/>
+                    <a:blip r:embed="rId7"/>
                     <a:srcRect b="0" l="0" r="0" t="0"/>
                     <a:stretch>
                       <a:fillRect/>
@@ -750,6 +1356,19 @@
       </w:pPr>
       <w:r>
         <w:rPr>
+          <w:rtl w:val="0"/>
+        </w:rPr>
+      </w:r>
+    </w:p>
+    <w:p>
+      <w:pPr>
+        <w:rPr>
+          <w:sz w:val="24"/>
+          <w:szCs w:val="24"/>
+        </w:rPr>
+      </w:pPr>
+      <w:r>
+        <w:rPr>
           <w:sz w:val="24"/>
           <w:szCs w:val="24"/>
           <w:rtl w:val="0"/>
@@ -827,7 +1446,7 @@
           <w:szCs w:val="24"/>
           <w:rtl w:val="0"/>
         </w:rPr>
-        <w:t xml:space="preserve">Therefore, the original price is then price + discount amount.</w:t>
+        <w:t xml:space="preserve">Therefore, original price  = price + discount amount.</w:t>
       </w:r>
     </w:p>
     <w:p>
@@ -857,16 +1476,16 @@
             <wp:inline distB="114300" distT="114300" distL="114300" distR="114300">
               <wp:extent cx="6821833" cy="3662363"/>
               <wp:effectExtent b="0" l="0" r="0" t="0"/>
-              <wp:docPr id="1" name="image2.jpg"/>
+              <wp:docPr id="1" name="image1.jpg"/>
               <a:graphic>
                 <a:graphicData uri="http://schemas.openxmlformats.org/drawingml/2006/picture">
                   <pic:pic>
                     <pic:nvPicPr>
-                      <pic:cNvPr id="0" name="image2.jpg"/>
+                      <pic:cNvPr id="0" name="image1.jpg"/>
                       <pic:cNvPicPr preferRelativeResize="0"/>
                     </pic:nvPicPr>
                     <pic:blipFill>
-                      <a:blip r:embed="rId7"/>
+                      <a:blip r:embed="rId8"/>
                       <a:srcRect b="0" l="0" r="0" t="0"/>
                       <a:stretch>
                         <a:fillRect/>
@@ -930,6 +1549,1445 @@
     </w:p>
     <w:p>
       <w:pPr>
+        <w:pStyle w:val="Heading1"/>
+        <w:rPr>
+          <w:b w:val="1"/>
+        </w:rPr>
+      </w:pPr>
+      <w:bookmarkStart w:colFirst="0" w:colLast="0" w:name="_k4oa2ej9si5" w:id="15"/>
+      <w:bookmarkEnd w:id="15"/>
+      <w:r>
+        <w:rPr>
+          <w:b w:val="1"/>
+          <w:rtl w:val="0"/>
+        </w:rPr>
+        <w:t xml:space="preserve">Work Breakdown Structure</w:t>
+      </w:r>
+    </w:p>
+    <w:p>
+      <w:pPr>
+        <w:rPr/>
+      </w:pPr>
+      <w:r>
+        <w:rPr>
+          <w:rtl w:val="0"/>
+        </w:rPr>
+      </w:r>
+    </w:p>
+    <w:tbl>
+      <w:tblPr>
+        <w:tblStyle w:val="Table1"/>
+        <w:tblW w:w="11715.0" w:type="dxa"/>
+        <w:jc w:val="center"/>
+        <w:tblBorders>
+          <w:top w:color="000000" w:space="0" w:sz="8" w:val="single"/>
+          <w:left w:color="000000" w:space="0" w:sz="8" w:val="single"/>
+          <w:bottom w:color="000000" w:space="0" w:sz="8" w:val="single"/>
+          <w:right w:color="000000" w:space="0" w:sz="8" w:val="single"/>
+          <w:insideH w:color="000000" w:space="0" w:sz="8" w:val="single"/>
+          <w:insideV w:color="000000" w:space="0" w:sz="8" w:val="single"/>
+        </w:tblBorders>
+        <w:tblLayout w:type="fixed"/>
+        <w:tblLook w:val="0600"/>
+      </w:tblPr>
+      <w:tblGrid>
+        <w:gridCol w:w="4830"/>
+        <w:gridCol w:w="3390"/>
+        <w:gridCol w:w="3495"/>
+        <w:tblGridChange w:id="0">
+          <w:tblGrid>
+            <w:gridCol w:w="4830"/>
+            <w:gridCol w:w="3390"/>
+            <w:gridCol w:w="3495"/>
+          </w:tblGrid>
+        </w:tblGridChange>
+      </w:tblGrid>
+      <w:tr>
+        <w:trPr>
+          <w:cantSplit w:val="0"/>
+          <w:tblHeader w:val="1"/>
+        </w:trPr>
+        <w:tc>
+          <w:tcPr>
+            <w:tcBorders>
+              <w:top w:color="bdc1c6" w:space="0" w:sz="8" w:val="single"/>
+              <w:left w:color="000000" w:space="0" w:sz="0" w:val="nil"/>
+              <w:bottom w:color="bdc1c6" w:space="0" w:sz="8" w:val="single"/>
+              <w:right w:color="bdc1c6" w:space="0" w:sz="8" w:val="single"/>
+            </w:tcBorders>
+            <w:shd w:fill="f1f3f4" w:val="clear"/>
+            <w:tcMar>
+              <w:top w:w="100.0" w:type="dxa"/>
+              <w:left w:w="100.0" w:type="dxa"/>
+              <w:bottom w:w="100.0" w:type="dxa"/>
+              <w:right w:w="100.0" w:type="dxa"/>
+            </w:tcMar>
+            <w:vAlign w:val="top"/>
+          </w:tcPr>
+          <w:p>
+            <w:pPr>
+              <w:keepNext w:val="0"/>
+              <w:keepLines w:val="0"/>
+              <w:pageBreakBefore w:val="0"/>
+              <w:widowControl w:val="0"/>
+              <w:pBdr>
+                <w:top w:space="0" w:sz="0" w:val="nil"/>
+                <w:left w:space="0" w:sz="0" w:val="nil"/>
+                <w:bottom w:space="0" w:sz="0" w:val="nil"/>
+                <w:right w:space="0" w:sz="0" w:val="nil"/>
+                <w:between w:space="0" w:sz="0" w:val="nil"/>
+              </w:pBdr>
+              <w:shd w:fill="auto" w:val="clear"/>
+              <w:spacing w:after="0" w:before="0" w:line="240" w:lineRule="auto"/>
+              <w:ind w:left="0" w:right="0" w:firstLine="0"/>
+              <w:jc w:val="left"/>
+              <w:rPr>
+                <w:b w:val="1"/>
+                <w:sz w:val="24"/>
+                <w:szCs w:val="24"/>
+              </w:rPr>
+            </w:pPr>
+            <w:r>
+              <w:rPr>
+                <w:b w:val="1"/>
+                <w:sz w:val="24"/>
+                <w:szCs w:val="24"/>
+                <w:rtl w:val="0"/>
+              </w:rPr>
+              <w:t xml:space="preserve">Activity</w:t>
+            </w:r>
+          </w:p>
+        </w:tc>
+        <w:tc>
+          <w:tcPr>
+            <w:tcBorders>
+              <w:top w:color="bdc1c6" w:space="0" w:sz="8" w:val="single"/>
+              <w:left w:color="bdc1c6" w:space="0" w:sz="8" w:val="single"/>
+              <w:bottom w:color="bdc1c6" w:space="0" w:sz="8" w:val="single"/>
+              <w:right w:color="bdc1c6" w:space="0" w:sz="8" w:val="single"/>
+            </w:tcBorders>
+            <w:shd w:fill="f1f3f4" w:val="clear"/>
+            <w:tcMar>
+              <w:top w:w="100.0" w:type="dxa"/>
+              <w:left w:w="100.0" w:type="dxa"/>
+              <w:bottom w:w="100.0" w:type="dxa"/>
+              <w:right w:w="100.0" w:type="dxa"/>
+            </w:tcMar>
+            <w:vAlign w:val="top"/>
+          </w:tcPr>
+          <w:p>
+            <w:pPr>
+              <w:keepNext w:val="0"/>
+              <w:keepLines w:val="0"/>
+              <w:pageBreakBefore w:val="0"/>
+              <w:widowControl w:val="0"/>
+              <w:pBdr>
+                <w:top w:space="0" w:sz="0" w:val="nil"/>
+                <w:left w:space="0" w:sz="0" w:val="nil"/>
+                <w:bottom w:space="0" w:sz="0" w:val="nil"/>
+                <w:right w:space="0" w:sz="0" w:val="nil"/>
+                <w:between w:space="0" w:sz="0" w:val="nil"/>
+              </w:pBdr>
+              <w:shd w:fill="auto" w:val="clear"/>
+              <w:spacing w:after="0" w:before="0" w:line="240" w:lineRule="auto"/>
+              <w:ind w:left="0" w:right="0" w:firstLine="0"/>
+              <w:jc w:val="left"/>
+              <w:rPr>
+                <w:b w:val="1"/>
+                <w:sz w:val="24"/>
+                <w:szCs w:val="24"/>
+              </w:rPr>
+            </w:pPr>
+            <w:r>
+              <w:rPr>
+                <w:b w:val="1"/>
+                <w:sz w:val="24"/>
+                <w:szCs w:val="24"/>
+                <w:rtl w:val="0"/>
+              </w:rPr>
+              <w:t xml:space="preserve">Name</w:t>
+            </w:r>
+          </w:p>
+        </w:tc>
+        <w:tc>
+          <w:tcPr>
+            <w:tcBorders>
+              <w:top w:color="bdc1c6" w:space="0" w:sz="8" w:val="single"/>
+              <w:left w:color="bdc1c6" w:space="0" w:sz="8" w:val="single"/>
+              <w:bottom w:color="bdc1c6" w:space="0" w:sz="8" w:val="single"/>
+              <w:right w:color="000000" w:space="0" w:sz="0" w:val="nil"/>
+            </w:tcBorders>
+            <w:shd w:fill="f1f3f4" w:val="clear"/>
+            <w:tcMar>
+              <w:top w:w="100.0" w:type="dxa"/>
+              <w:left w:w="100.0" w:type="dxa"/>
+              <w:bottom w:w="100.0" w:type="dxa"/>
+              <w:right w:w="100.0" w:type="dxa"/>
+            </w:tcMar>
+            <w:vAlign w:val="top"/>
+          </w:tcPr>
+          <w:p>
+            <w:pPr>
+              <w:keepNext w:val="0"/>
+              <w:keepLines w:val="0"/>
+              <w:pageBreakBefore w:val="0"/>
+              <w:widowControl w:val="0"/>
+              <w:pBdr>
+                <w:top w:space="0" w:sz="0" w:val="nil"/>
+                <w:left w:space="0" w:sz="0" w:val="nil"/>
+                <w:bottom w:space="0" w:sz="0" w:val="nil"/>
+                <w:right w:space="0" w:sz="0" w:val="nil"/>
+                <w:between w:space="0" w:sz="0" w:val="nil"/>
+              </w:pBdr>
+              <w:shd w:fill="auto" w:val="clear"/>
+              <w:spacing w:after="0" w:before="0" w:line="240" w:lineRule="auto"/>
+              <w:ind w:left="0" w:right="0" w:firstLine="0"/>
+              <w:jc w:val="left"/>
+              <w:rPr>
+                <w:b w:val="1"/>
+                <w:sz w:val="24"/>
+                <w:szCs w:val="24"/>
+              </w:rPr>
+            </w:pPr>
+            <w:r>
+              <w:rPr>
+                <w:b w:val="1"/>
+                <w:sz w:val="24"/>
+                <w:szCs w:val="24"/>
+                <w:rtl w:val="0"/>
+              </w:rPr>
+              <w:t xml:space="preserve">Due Date</w:t>
+            </w:r>
+          </w:p>
+        </w:tc>
+      </w:tr>
+      <w:tr>
+        <w:trPr>
+          <w:cantSplit w:val="0"/>
+          <w:tblHeader w:val="0"/>
+        </w:trPr>
+        <w:tc>
+          <w:tcPr>
+            <w:tcBorders>
+              <w:top w:color="bdc1c6" w:space="0" w:sz="8" w:val="single"/>
+              <w:left w:color="000000" w:space="0" w:sz="0" w:val="nil"/>
+              <w:bottom w:color="bdc1c6" w:space="0" w:sz="8" w:val="single"/>
+              <w:right w:color="bdc1c6" w:space="0" w:sz="8" w:val="single"/>
+            </w:tcBorders>
+            <w:shd w:fill="auto" w:val="clear"/>
+            <w:tcMar>
+              <w:top w:w="100.0" w:type="dxa"/>
+              <w:left w:w="100.0" w:type="dxa"/>
+              <w:bottom w:w="100.0" w:type="dxa"/>
+              <w:right w:w="100.0" w:type="dxa"/>
+            </w:tcMar>
+            <w:vAlign w:val="top"/>
+          </w:tcPr>
+          <w:p>
+            <w:pPr>
+              <w:keepNext w:val="0"/>
+              <w:keepLines w:val="0"/>
+              <w:pageBreakBefore w:val="0"/>
+              <w:widowControl w:val="0"/>
+              <w:pBdr>
+                <w:top w:space="0" w:sz="0" w:val="nil"/>
+                <w:left w:space="0" w:sz="0" w:val="nil"/>
+                <w:bottom w:space="0" w:sz="0" w:val="nil"/>
+                <w:right w:space="0" w:sz="0" w:val="nil"/>
+                <w:between w:space="0" w:sz="0" w:val="nil"/>
+              </w:pBdr>
+              <w:shd w:fill="auto" w:val="clear"/>
+              <w:spacing w:after="0" w:before="0" w:line="240" w:lineRule="auto"/>
+              <w:ind w:left="0" w:right="0" w:firstLine="0"/>
+              <w:jc w:val="left"/>
+              <w:rPr>
+                <w:sz w:val="24"/>
+                <w:szCs w:val="24"/>
+              </w:rPr>
+            </w:pPr>
+            <w:r>
+              <w:rPr>
+                <w:sz w:val="24"/>
+                <w:szCs w:val="24"/>
+                <w:rtl w:val="0"/>
+              </w:rPr>
+              <w:t xml:space="preserve">Design and Analysis</w:t>
+            </w:r>
+          </w:p>
+        </w:tc>
+        <w:tc>
+          <w:tcPr>
+            <w:tcBorders>
+              <w:top w:color="bdc1c6" w:space="0" w:sz="8" w:val="single"/>
+              <w:left w:color="bdc1c6" w:space="0" w:sz="8" w:val="single"/>
+              <w:bottom w:color="bdc1c6" w:space="0" w:sz="8" w:val="single"/>
+              <w:right w:color="bdc1c6" w:space="0" w:sz="8" w:val="single"/>
+            </w:tcBorders>
+            <w:shd w:fill="auto" w:val="clear"/>
+            <w:tcMar>
+              <w:top w:w="100.0" w:type="dxa"/>
+              <w:left w:w="100.0" w:type="dxa"/>
+              <w:bottom w:w="100.0" w:type="dxa"/>
+              <w:right w:w="100.0" w:type="dxa"/>
+            </w:tcMar>
+            <w:vAlign w:val="top"/>
+          </w:tcPr>
+          <w:p>
+            <w:pPr>
+              <w:keepNext w:val="0"/>
+              <w:keepLines w:val="0"/>
+              <w:pageBreakBefore w:val="0"/>
+              <w:widowControl w:val="0"/>
+              <w:pBdr>
+                <w:top w:space="0" w:sz="0" w:val="nil"/>
+                <w:left w:space="0" w:sz="0" w:val="nil"/>
+                <w:bottom w:space="0" w:sz="0" w:val="nil"/>
+                <w:right w:space="0" w:sz="0" w:val="nil"/>
+                <w:between w:space="0" w:sz="0" w:val="nil"/>
+              </w:pBdr>
+              <w:shd w:fill="auto" w:val="clear"/>
+              <w:spacing w:after="0" w:before="0" w:line="240" w:lineRule="auto"/>
+              <w:ind w:left="0" w:right="0" w:firstLine="0"/>
+              <w:jc w:val="left"/>
+              <w:rPr>
+                <w:sz w:val="24"/>
+                <w:szCs w:val="24"/>
+              </w:rPr>
+            </w:pPr>
+            <w:r>
+              <w:rPr>
+                <w:sz w:val="24"/>
+                <w:szCs w:val="24"/>
+                <w:rtl w:val="0"/>
+              </w:rPr>
+              <w:t xml:space="preserve">Kerry-Ann</w:t>
+            </w:r>
+          </w:p>
+        </w:tc>
+        <w:tc>
+          <w:tcPr>
+            <w:tcBorders>
+              <w:top w:color="bdc1c6" w:space="0" w:sz="8" w:val="single"/>
+              <w:left w:color="bdc1c6" w:space="0" w:sz="8" w:val="single"/>
+              <w:bottom w:color="bdc1c6" w:space="0" w:sz="8" w:val="single"/>
+              <w:right w:color="000000" w:space="0" w:sz="0" w:val="nil"/>
+            </w:tcBorders>
+            <w:shd w:fill="auto" w:val="clear"/>
+            <w:tcMar>
+              <w:top w:w="100.0" w:type="dxa"/>
+              <w:left w:w="100.0" w:type="dxa"/>
+              <w:bottom w:w="100.0" w:type="dxa"/>
+              <w:right w:w="100.0" w:type="dxa"/>
+            </w:tcMar>
+            <w:vAlign w:val="top"/>
+          </w:tcPr>
+          <w:p>
+            <w:pPr>
+              <w:keepNext w:val="0"/>
+              <w:keepLines w:val="0"/>
+              <w:pageBreakBefore w:val="0"/>
+              <w:widowControl w:val="0"/>
+              <w:pBdr>
+                <w:top w:space="0" w:sz="0" w:val="nil"/>
+                <w:left w:space="0" w:sz="0" w:val="nil"/>
+                <w:bottom w:space="0" w:sz="0" w:val="nil"/>
+                <w:right w:space="0" w:sz="0" w:val="nil"/>
+                <w:between w:space="0" w:sz="0" w:val="nil"/>
+              </w:pBdr>
+              <w:shd w:fill="auto" w:val="clear"/>
+              <w:spacing w:after="0" w:before="0" w:line="240" w:lineRule="auto"/>
+              <w:ind w:left="0" w:right="0" w:firstLine="0"/>
+              <w:jc w:val="left"/>
+              <w:rPr>
+                <w:sz w:val="24"/>
+                <w:szCs w:val="24"/>
+              </w:rPr>
+            </w:pPr>
+            <w:r>
+              <w:rPr>
+                <w:sz w:val="24"/>
+                <w:szCs w:val="24"/>
+                <w:rtl w:val="0"/>
+              </w:rPr>
+              <w:t xml:space="preserve">July 24</w:t>
+            </w:r>
+          </w:p>
+        </w:tc>
+      </w:tr>
+      <w:tr>
+        <w:trPr>
+          <w:cantSplit w:val="0"/>
+          <w:tblHeader w:val="0"/>
+        </w:trPr>
+        <w:tc>
+          <w:tcPr>
+            <w:tcBorders>
+              <w:top w:color="bdc1c6" w:space="0" w:sz="8" w:val="single"/>
+              <w:left w:color="000000" w:space="0" w:sz="0" w:val="nil"/>
+              <w:bottom w:color="bdc1c6" w:space="0" w:sz="8" w:val="single"/>
+              <w:right w:color="bdc1c6" w:space="0" w:sz="8" w:val="single"/>
+            </w:tcBorders>
+            <w:shd w:fill="auto" w:val="clear"/>
+            <w:tcMar>
+              <w:top w:w="100.0" w:type="dxa"/>
+              <w:left w:w="100.0" w:type="dxa"/>
+              <w:bottom w:w="100.0" w:type="dxa"/>
+              <w:right w:w="100.0" w:type="dxa"/>
+            </w:tcMar>
+            <w:vAlign w:val="top"/>
+          </w:tcPr>
+          <w:p>
+            <w:pPr>
+              <w:keepNext w:val="0"/>
+              <w:keepLines w:val="0"/>
+              <w:pageBreakBefore w:val="0"/>
+              <w:widowControl w:val="0"/>
+              <w:pBdr>
+                <w:top w:space="0" w:sz="0" w:val="nil"/>
+                <w:left w:space="0" w:sz="0" w:val="nil"/>
+                <w:bottom w:space="0" w:sz="0" w:val="nil"/>
+                <w:right w:space="0" w:sz="0" w:val="nil"/>
+                <w:between w:space="0" w:sz="0" w:val="nil"/>
+              </w:pBdr>
+              <w:shd w:fill="auto" w:val="clear"/>
+              <w:spacing w:after="0" w:before="0" w:line="240" w:lineRule="auto"/>
+              <w:ind w:left="0" w:right="0" w:firstLine="0"/>
+              <w:jc w:val="left"/>
+              <w:rPr>
+                <w:sz w:val="24"/>
+                <w:szCs w:val="24"/>
+              </w:rPr>
+            </w:pPr>
+            <w:r>
+              <w:rPr>
+                <w:sz w:val="24"/>
+                <w:szCs w:val="24"/>
+                <w:rtl w:val="0"/>
+              </w:rPr>
+              <w:t xml:space="preserve">Data Collection and preprocessing</w:t>
+            </w:r>
+          </w:p>
+        </w:tc>
+        <w:tc>
+          <w:tcPr>
+            <w:tcBorders>
+              <w:top w:color="bdc1c6" w:space="0" w:sz="8" w:val="single"/>
+              <w:left w:color="bdc1c6" w:space="0" w:sz="8" w:val="single"/>
+              <w:bottom w:color="bdc1c6" w:space="0" w:sz="8" w:val="single"/>
+              <w:right w:color="bdc1c6" w:space="0" w:sz="8" w:val="single"/>
+            </w:tcBorders>
+            <w:shd w:fill="auto" w:val="clear"/>
+            <w:tcMar>
+              <w:top w:w="100.0" w:type="dxa"/>
+              <w:left w:w="100.0" w:type="dxa"/>
+              <w:bottom w:w="100.0" w:type="dxa"/>
+              <w:right w:w="100.0" w:type="dxa"/>
+            </w:tcMar>
+            <w:vAlign w:val="top"/>
+          </w:tcPr>
+          <w:p>
+            <w:pPr>
+              <w:keepNext w:val="0"/>
+              <w:keepLines w:val="0"/>
+              <w:pageBreakBefore w:val="0"/>
+              <w:widowControl w:val="0"/>
+              <w:pBdr>
+                <w:top w:space="0" w:sz="0" w:val="nil"/>
+                <w:left w:space="0" w:sz="0" w:val="nil"/>
+                <w:bottom w:space="0" w:sz="0" w:val="nil"/>
+                <w:right w:space="0" w:sz="0" w:val="nil"/>
+                <w:between w:space="0" w:sz="0" w:val="nil"/>
+              </w:pBdr>
+              <w:shd w:fill="auto" w:val="clear"/>
+              <w:spacing w:after="0" w:before="0" w:line="240" w:lineRule="auto"/>
+              <w:ind w:left="0" w:right="0" w:firstLine="0"/>
+              <w:jc w:val="left"/>
+              <w:rPr>
+                <w:sz w:val="24"/>
+                <w:szCs w:val="24"/>
+              </w:rPr>
+            </w:pPr>
+            <w:r>
+              <w:rPr>
+                <w:sz w:val="24"/>
+                <w:szCs w:val="24"/>
+                <w:rtl w:val="0"/>
+              </w:rPr>
+              <w:t xml:space="preserve">Abisola, Amina</w:t>
+            </w:r>
+          </w:p>
+        </w:tc>
+        <w:tc>
+          <w:tcPr>
+            <w:tcBorders>
+              <w:top w:color="bdc1c6" w:space="0" w:sz="8" w:val="single"/>
+              <w:left w:color="bdc1c6" w:space="0" w:sz="8" w:val="single"/>
+              <w:bottom w:color="bdc1c6" w:space="0" w:sz="8" w:val="single"/>
+              <w:right w:color="000000" w:space="0" w:sz="0" w:val="nil"/>
+            </w:tcBorders>
+            <w:shd w:fill="auto" w:val="clear"/>
+            <w:tcMar>
+              <w:top w:w="100.0" w:type="dxa"/>
+              <w:left w:w="100.0" w:type="dxa"/>
+              <w:bottom w:w="100.0" w:type="dxa"/>
+              <w:right w:w="100.0" w:type="dxa"/>
+            </w:tcMar>
+            <w:vAlign w:val="top"/>
+          </w:tcPr>
+          <w:p>
+            <w:pPr>
+              <w:keepNext w:val="0"/>
+              <w:keepLines w:val="0"/>
+              <w:pageBreakBefore w:val="0"/>
+              <w:widowControl w:val="0"/>
+              <w:pBdr>
+                <w:top w:space="0" w:sz="0" w:val="nil"/>
+                <w:left w:space="0" w:sz="0" w:val="nil"/>
+                <w:bottom w:space="0" w:sz="0" w:val="nil"/>
+                <w:right w:space="0" w:sz="0" w:val="nil"/>
+                <w:between w:space="0" w:sz="0" w:val="nil"/>
+              </w:pBdr>
+              <w:shd w:fill="auto" w:val="clear"/>
+              <w:spacing w:after="0" w:before="0" w:line="240" w:lineRule="auto"/>
+              <w:ind w:left="0" w:right="0" w:firstLine="0"/>
+              <w:jc w:val="left"/>
+              <w:rPr>
+                <w:sz w:val="24"/>
+                <w:szCs w:val="24"/>
+              </w:rPr>
+            </w:pPr>
+            <w:r>
+              <w:rPr>
+                <w:sz w:val="24"/>
+                <w:szCs w:val="24"/>
+                <w:rtl w:val="0"/>
+              </w:rPr>
+              <w:t xml:space="preserve">July 24</w:t>
+            </w:r>
+          </w:p>
+        </w:tc>
+      </w:tr>
+      <w:tr>
+        <w:trPr>
+          <w:cantSplit w:val="0"/>
+          <w:tblHeader w:val="0"/>
+        </w:trPr>
+        <w:tc>
+          <w:tcPr>
+            <w:tcBorders>
+              <w:top w:color="bdc1c6" w:space="0" w:sz="8" w:val="single"/>
+              <w:left w:color="000000" w:space="0" w:sz="0" w:val="nil"/>
+              <w:bottom w:color="bdc1c6" w:space="0" w:sz="8" w:val="single"/>
+              <w:right w:color="bdc1c6" w:space="0" w:sz="8" w:val="single"/>
+            </w:tcBorders>
+            <w:shd w:fill="auto" w:val="clear"/>
+            <w:tcMar>
+              <w:top w:w="100.0" w:type="dxa"/>
+              <w:left w:w="100.0" w:type="dxa"/>
+              <w:bottom w:w="100.0" w:type="dxa"/>
+              <w:right w:w="100.0" w:type="dxa"/>
+            </w:tcMar>
+            <w:vAlign w:val="top"/>
+          </w:tcPr>
+          <w:p>
+            <w:pPr>
+              <w:keepNext w:val="0"/>
+              <w:keepLines w:val="0"/>
+              <w:pageBreakBefore w:val="0"/>
+              <w:widowControl w:val="0"/>
+              <w:pBdr>
+                <w:top w:space="0" w:sz="0" w:val="nil"/>
+                <w:left w:space="0" w:sz="0" w:val="nil"/>
+                <w:bottom w:space="0" w:sz="0" w:val="nil"/>
+                <w:right w:space="0" w:sz="0" w:val="nil"/>
+                <w:between w:space="0" w:sz="0" w:val="nil"/>
+              </w:pBdr>
+              <w:shd w:fill="auto" w:val="clear"/>
+              <w:spacing w:after="0" w:before="0" w:line="240" w:lineRule="auto"/>
+              <w:ind w:left="0" w:right="0" w:firstLine="0"/>
+              <w:jc w:val="left"/>
+              <w:rPr>
+                <w:sz w:val="24"/>
+                <w:szCs w:val="24"/>
+              </w:rPr>
+            </w:pPr>
+            <w:r>
+              <w:rPr>
+                <w:sz w:val="24"/>
+                <w:szCs w:val="24"/>
+                <w:rtl w:val="0"/>
+              </w:rPr>
+              <w:t xml:space="preserve">Update Flask App</w:t>
+            </w:r>
+          </w:p>
+        </w:tc>
+        <w:tc>
+          <w:tcPr>
+            <w:tcBorders>
+              <w:top w:color="bdc1c6" w:space="0" w:sz="8" w:val="single"/>
+              <w:left w:color="bdc1c6" w:space="0" w:sz="8" w:val="single"/>
+              <w:bottom w:color="bdc1c6" w:space="0" w:sz="8" w:val="single"/>
+              <w:right w:color="bdc1c6" w:space="0" w:sz="8" w:val="single"/>
+            </w:tcBorders>
+            <w:shd w:fill="auto" w:val="clear"/>
+            <w:tcMar>
+              <w:top w:w="100.0" w:type="dxa"/>
+              <w:left w:w="100.0" w:type="dxa"/>
+              <w:bottom w:w="100.0" w:type="dxa"/>
+              <w:right w:w="100.0" w:type="dxa"/>
+            </w:tcMar>
+            <w:vAlign w:val="top"/>
+          </w:tcPr>
+          <w:p>
+            <w:pPr>
+              <w:keepNext w:val="0"/>
+              <w:keepLines w:val="0"/>
+              <w:pageBreakBefore w:val="0"/>
+              <w:widowControl w:val="0"/>
+              <w:pBdr>
+                <w:top w:space="0" w:sz="0" w:val="nil"/>
+                <w:left w:space="0" w:sz="0" w:val="nil"/>
+                <w:bottom w:space="0" w:sz="0" w:val="nil"/>
+                <w:right w:space="0" w:sz="0" w:val="nil"/>
+                <w:between w:space="0" w:sz="0" w:val="nil"/>
+              </w:pBdr>
+              <w:shd w:fill="auto" w:val="clear"/>
+              <w:spacing w:after="0" w:before="0" w:line="240" w:lineRule="auto"/>
+              <w:ind w:left="0" w:right="0" w:firstLine="0"/>
+              <w:jc w:val="left"/>
+              <w:rPr>
+                <w:sz w:val="24"/>
+                <w:szCs w:val="24"/>
+              </w:rPr>
+            </w:pPr>
+            <w:r>
+              <w:rPr>
+                <w:sz w:val="24"/>
+                <w:szCs w:val="24"/>
+                <w:rtl w:val="0"/>
+              </w:rPr>
+              <w:t xml:space="preserve">Kerry-Ann</w:t>
+            </w:r>
+          </w:p>
+        </w:tc>
+        <w:tc>
+          <w:tcPr>
+            <w:tcBorders>
+              <w:top w:color="bdc1c6" w:space="0" w:sz="8" w:val="single"/>
+              <w:left w:color="bdc1c6" w:space="0" w:sz="8" w:val="single"/>
+              <w:bottom w:color="bdc1c6" w:space="0" w:sz="8" w:val="single"/>
+              <w:right w:color="000000" w:space="0" w:sz="0" w:val="nil"/>
+            </w:tcBorders>
+            <w:shd w:fill="auto" w:val="clear"/>
+            <w:tcMar>
+              <w:top w:w="100.0" w:type="dxa"/>
+              <w:left w:w="100.0" w:type="dxa"/>
+              <w:bottom w:w="100.0" w:type="dxa"/>
+              <w:right w:w="100.0" w:type="dxa"/>
+            </w:tcMar>
+            <w:vAlign w:val="top"/>
+          </w:tcPr>
+          <w:p>
+            <w:pPr>
+              <w:keepNext w:val="0"/>
+              <w:keepLines w:val="0"/>
+              <w:pageBreakBefore w:val="0"/>
+              <w:widowControl w:val="0"/>
+              <w:pBdr>
+                <w:top w:space="0" w:sz="0" w:val="nil"/>
+                <w:left w:space="0" w:sz="0" w:val="nil"/>
+                <w:bottom w:space="0" w:sz="0" w:val="nil"/>
+                <w:right w:space="0" w:sz="0" w:val="nil"/>
+                <w:between w:space="0" w:sz="0" w:val="nil"/>
+              </w:pBdr>
+              <w:shd w:fill="auto" w:val="clear"/>
+              <w:spacing w:after="0" w:before="0" w:line="240" w:lineRule="auto"/>
+              <w:ind w:left="0" w:right="0" w:firstLine="0"/>
+              <w:jc w:val="left"/>
+              <w:rPr>
+                <w:sz w:val="24"/>
+                <w:szCs w:val="24"/>
+              </w:rPr>
+            </w:pPr>
+            <w:r>
+              <w:rPr>
+                <w:sz w:val="24"/>
+                <w:szCs w:val="24"/>
+                <w:rtl w:val="0"/>
+              </w:rPr>
+              <w:t xml:space="preserve">July 27</w:t>
+            </w:r>
+          </w:p>
+        </w:tc>
+      </w:tr>
+      <w:tr>
+        <w:trPr>
+          <w:cantSplit w:val="0"/>
+          <w:tblHeader w:val="0"/>
+        </w:trPr>
+        <w:tc>
+          <w:tcPr>
+            <w:tcBorders>
+              <w:top w:color="bdc1c6" w:space="0" w:sz="8" w:val="single"/>
+              <w:left w:color="000000" w:space="0" w:sz="0" w:val="nil"/>
+              <w:bottom w:color="bdc1c6" w:space="0" w:sz="8" w:val="single"/>
+              <w:right w:color="bdc1c6" w:space="0" w:sz="8" w:val="single"/>
+            </w:tcBorders>
+            <w:shd w:fill="auto" w:val="clear"/>
+            <w:tcMar>
+              <w:top w:w="100.0" w:type="dxa"/>
+              <w:left w:w="100.0" w:type="dxa"/>
+              <w:bottom w:w="100.0" w:type="dxa"/>
+              <w:right w:w="100.0" w:type="dxa"/>
+            </w:tcMar>
+            <w:vAlign w:val="top"/>
+          </w:tcPr>
+          <w:p>
+            <w:pPr>
+              <w:keepNext w:val="0"/>
+              <w:keepLines w:val="0"/>
+              <w:pageBreakBefore w:val="0"/>
+              <w:widowControl w:val="0"/>
+              <w:pBdr>
+                <w:top w:space="0" w:sz="0" w:val="nil"/>
+                <w:left w:space="0" w:sz="0" w:val="nil"/>
+                <w:bottom w:space="0" w:sz="0" w:val="nil"/>
+                <w:right w:space="0" w:sz="0" w:val="nil"/>
+                <w:between w:space="0" w:sz="0" w:val="nil"/>
+              </w:pBdr>
+              <w:shd w:fill="auto" w:val="clear"/>
+              <w:spacing w:after="0" w:before="0" w:line="240" w:lineRule="auto"/>
+              <w:ind w:left="0" w:right="0" w:firstLine="0"/>
+              <w:jc w:val="left"/>
+              <w:rPr>
+                <w:sz w:val="24"/>
+                <w:szCs w:val="24"/>
+              </w:rPr>
+            </w:pPr>
+            <w:r>
+              <w:rPr>
+                <w:sz w:val="24"/>
+                <w:szCs w:val="24"/>
+                <w:rtl w:val="0"/>
+              </w:rPr>
+              <w:t xml:space="preserve">Tableau Charts</w:t>
+            </w:r>
+          </w:p>
+        </w:tc>
+        <w:tc>
+          <w:tcPr>
+            <w:tcBorders>
+              <w:top w:color="bdc1c6" w:space="0" w:sz="8" w:val="single"/>
+              <w:left w:color="bdc1c6" w:space="0" w:sz="8" w:val="single"/>
+              <w:bottom w:color="bdc1c6" w:space="0" w:sz="8" w:val="single"/>
+              <w:right w:color="bdc1c6" w:space="0" w:sz="8" w:val="single"/>
+            </w:tcBorders>
+            <w:shd w:fill="auto" w:val="clear"/>
+            <w:tcMar>
+              <w:top w:w="100.0" w:type="dxa"/>
+              <w:left w:w="100.0" w:type="dxa"/>
+              <w:bottom w:w="100.0" w:type="dxa"/>
+              <w:right w:w="100.0" w:type="dxa"/>
+            </w:tcMar>
+            <w:vAlign w:val="top"/>
+          </w:tcPr>
+          <w:p>
+            <w:pPr>
+              <w:keepNext w:val="0"/>
+              <w:keepLines w:val="0"/>
+              <w:pageBreakBefore w:val="0"/>
+              <w:widowControl w:val="0"/>
+              <w:pBdr>
+                <w:top w:space="0" w:sz="0" w:val="nil"/>
+                <w:left w:space="0" w:sz="0" w:val="nil"/>
+                <w:bottom w:space="0" w:sz="0" w:val="nil"/>
+                <w:right w:space="0" w:sz="0" w:val="nil"/>
+                <w:between w:space="0" w:sz="0" w:val="nil"/>
+              </w:pBdr>
+              <w:shd w:fill="auto" w:val="clear"/>
+              <w:spacing w:after="0" w:before="0" w:line="240" w:lineRule="auto"/>
+              <w:ind w:left="0" w:right="0" w:firstLine="0"/>
+              <w:jc w:val="left"/>
+              <w:rPr>
+                <w:sz w:val="24"/>
+                <w:szCs w:val="24"/>
+              </w:rPr>
+            </w:pPr>
+            <w:r>
+              <w:rPr>
+                <w:sz w:val="24"/>
+                <w:szCs w:val="24"/>
+                <w:rtl w:val="0"/>
+              </w:rPr>
+              <w:t xml:space="preserve">Abisola, Amina, Ishita</w:t>
+            </w:r>
+          </w:p>
+        </w:tc>
+        <w:tc>
+          <w:tcPr>
+            <w:tcBorders>
+              <w:top w:color="bdc1c6" w:space="0" w:sz="8" w:val="single"/>
+              <w:left w:color="bdc1c6" w:space="0" w:sz="8" w:val="single"/>
+              <w:bottom w:color="bdc1c6" w:space="0" w:sz="8" w:val="single"/>
+              <w:right w:color="000000" w:space="0" w:sz="0" w:val="nil"/>
+            </w:tcBorders>
+            <w:shd w:fill="auto" w:val="clear"/>
+            <w:tcMar>
+              <w:top w:w="100.0" w:type="dxa"/>
+              <w:left w:w="100.0" w:type="dxa"/>
+              <w:bottom w:w="100.0" w:type="dxa"/>
+              <w:right w:w="100.0" w:type="dxa"/>
+            </w:tcMar>
+            <w:vAlign w:val="top"/>
+          </w:tcPr>
+          <w:p>
+            <w:pPr>
+              <w:keepNext w:val="0"/>
+              <w:keepLines w:val="0"/>
+              <w:pageBreakBefore w:val="0"/>
+              <w:widowControl w:val="0"/>
+              <w:pBdr>
+                <w:top w:space="0" w:sz="0" w:val="nil"/>
+                <w:left w:space="0" w:sz="0" w:val="nil"/>
+                <w:bottom w:space="0" w:sz="0" w:val="nil"/>
+                <w:right w:space="0" w:sz="0" w:val="nil"/>
+                <w:between w:space="0" w:sz="0" w:val="nil"/>
+              </w:pBdr>
+              <w:shd w:fill="auto" w:val="clear"/>
+              <w:spacing w:after="0" w:before="0" w:line="240" w:lineRule="auto"/>
+              <w:ind w:left="0" w:right="0" w:firstLine="0"/>
+              <w:jc w:val="left"/>
+              <w:rPr>
+                <w:sz w:val="24"/>
+                <w:szCs w:val="24"/>
+              </w:rPr>
+            </w:pPr>
+            <w:r>
+              <w:rPr>
+                <w:sz w:val="24"/>
+                <w:szCs w:val="24"/>
+                <w:rtl w:val="0"/>
+              </w:rPr>
+              <w:t xml:space="preserve">July 27</w:t>
+            </w:r>
+          </w:p>
+        </w:tc>
+      </w:tr>
+      <w:tr>
+        <w:trPr>
+          <w:cantSplit w:val="0"/>
+          <w:tblHeader w:val="0"/>
+        </w:trPr>
+        <w:tc>
+          <w:tcPr>
+            <w:tcBorders>
+              <w:top w:color="bdc1c6" w:space="0" w:sz="8" w:val="single"/>
+              <w:left w:color="000000" w:space="0" w:sz="0" w:val="nil"/>
+              <w:bottom w:color="bdc1c6" w:space="0" w:sz="8" w:val="single"/>
+              <w:right w:color="bdc1c6" w:space="0" w:sz="8" w:val="single"/>
+            </w:tcBorders>
+            <w:shd w:fill="auto" w:val="clear"/>
+            <w:tcMar>
+              <w:top w:w="100.0" w:type="dxa"/>
+              <w:left w:w="100.0" w:type="dxa"/>
+              <w:bottom w:w="100.0" w:type="dxa"/>
+              <w:right w:w="100.0" w:type="dxa"/>
+            </w:tcMar>
+            <w:vAlign w:val="top"/>
+          </w:tcPr>
+          <w:p>
+            <w:pPr>
+              <w:keepNext w:val="0"/>
+              <w:keepLines w:val="0"/>
+              <w:pageBreakBefore w:val="0"/>
+              <w:widowControl w:val="0"/>
+              <w:pBdr>
+                <w:top w:space="0" w:sz="0" w:val="nil"/>
+                <w:left w:space="0" w:sz="0" w:val="nil"/>
+                <w:bottom w:space="0" w:sz="0" w:val="nil"/>
+                <w:right w:space="0" w:sz="0" w:val="nil"/>
+                <w:between w:space="0" w:sz="0" w:val="nil"/>
+              </w:pBdr>
+              <w:shd w:fill="auto" w:val="clear"/>
+              <w:spacing w:after="0" w:before="0" w:line="240" w:lineRule="auto"/>
+              <w:ind w:left="0" w:right="0" w:firstLine="0"/>
+              <w:jc w:val="left"/>
+              <w:rPr>
+                <w:sz w:val="24"/>
+                <w:szCs w:val="24"/>
+              </w:rPr>
+            </w:pPr>
+            <w:r>
+              <w:rPr>
+                <w:sz w:val="24"/>
+                <w:szCs w:val="24"/>
+                <w:rtl w:val="0"/>
+              </w:rPr>
+              <w:t xml:space="preserve">Machine Learning</w:t>
+            </w:r>
+          </w:p>
+        </w:tc>
+        <w:tc>
+          <w:tcPr>
+            <w:tcBorders>
+              <w:top w:color="bdc1c6" w:space="0" w:sz="8" w:val="single"/>
+              <w:left w:color="bdc1c6" w:space="0" w:sz="8" w:val="single"/>
+              <w:bottom w:color="bdc1c6" w:space="0" w:sz="8" w:val="single"/>
+              <w:right w:color="bdc1c6" w:space="0" w:sz="8" w:val="single"/>
+            </w:tcBorders>
+            <w:shd w:fill="auto" w:val="clear"/>
+            <w:tcMar>
+              <w:top w:w="100.0" w:type="dxa"/>
+              <w:left w:w="100.0" w:type="dxa"/>
+              <w:bottom w:w="100.0" w:type="dxa"/>
+              <w:right w:w="100.0" w:type="dxa"/>
+            </w:tcMar>
+            <w:vAlign w:val="top"/>
+          </w:tcPr>
+          <w:p>
+            <w:pPr>
+              <w:keepNext w:val="0"/>
+              <w:keepLines w:val="0"/>
+              <w:pageBreakBefore w:val="0"/>
+              <w:widowControl w:val="0"/>
+              <w:pBdr>
+                <w:top w:space="0" w:sz="0" w:val="nil"/>
+                <w:left w:space="0" w:sz="0" w:val="nil"/>
+                <w:bottom w:space="0" w:sz="0" w:val="nil"/>
+                <w:right w:space="0" w:sz="0" w:val="nil"/>
+                <w:between w:space="0" w:sz="0" w:val="nil"/>
+              </w:pBdr>
+              <w:shd w:fill="auto" w:val="clear"/>
+              <w:spacing w:after="0" w:before="0" w:line="240" w:lineRule="auto"/>
+              <w:ind w:left="0" w:right="0" w:firstLine="0"/>
+              <w:jc w:val="left"/>
+              <w:rPr>
+                <w:sz w:val="24"/>
+                <w:szCs w:val="24"/>
+              </w:rPr>
+            </w:pPr>
+            <w:r>
+              <w:rPr>
+                <w:sz w:val="24"/>
+                <w:szCs w:val="24"/>
+                <w:rtl w:val="0"/>
+              </w:rPr>
+              <w:t xml:space="preserve">Khurram</w:t>
+            </w:r>
+          </w:p>
+        </w:tc>
+        <w:tc>
+          <w:tcPr>
+            <w:tcBorders>
+              <w:top w:color="bdc1c6" w:space="0" w:sz="8" w:val="single"/>
+              <w:left w:color="bdc1c6" w:space="0" w:sz="8" w:val="single"/>
+              <w:bottom w:color="bdc1c6" w:space="0" w:sz="8" w:val="single"/>
+              <w:right w:color="000000" w:space="0" w:sz="0" w:val="nil"/>
+            </w:tcBorders>
+            <w:shd w:fill="auto" w:val="clear"/>
+            <w:tcMar>
+              <w:top w:w="100.0" w:type="dxa"/>
+              <w:left w:w="100.0" w:type="dxa"/>
+              <w:bottom w:w="100.0" w:type="dxa"/>
+              <w:right w:w="100.0" w:type="dxa"/>
+            </w:tcMar>
+            <w:vAlign w:val="top"/>
+          </w:tcPr>
+          <w:p>
+            <w:pPr>
+              <w:keepNext w:val="0"/>
+              <w:keepLines w:val="0"/>
+              <w:pageBreakBefore w:val="0"/>
+              <w:widowControl w:val="0"/>
+              <w:pBdr>
+                <w:top w:space="0" w:sz="0" w:val="nil"/>
+                <w:left w:space="0" w:sz="0" w:val="nil"/>
+                <w:bottom w:space="0" w:sz="0" w:val="nil"/>
+                <w:right w:space="0" w:sz="0" w:val="nil"/>
+                <w:between w:space="0" w:sz="0" w:val="nil"/>
+              </w:pBdr>
+              <w:shd w:fill="auto" w:val="clear"/>
+              <w:spacing w:after="0" w:before="0" w:line="240" w:lineRule="auto"/>
+              <w:ind w:left="0" w:right="0" w:firstLine="0"/>
+              <w:jc w:val="left"/>
+              <w:rPr>
+                <w:sz w:val="24"/>
+                <w:szCs w:val="24"/>
+              </w:rPr>
+            </w:pPr>
+            <w:r>
+              <w:rPr>
+                <w:sz w:val="24"/>
+                <w:szCs w:val="24"/>
+                <w:rtl w:val="0"/>
+              </w:rPr>
+              <w:t xml:space="preserve">July 27</w:t>
+            </w:r>
+          </w:p>
+        </w:tc>
+      </w:tr>
+      <w:tr>
+        <w:trPr>
+          <w:cantSplit w:val="0"/>
+          <w:tblHeader w:val="0"/>
+        </w:trPr>
+        <w:tc>
+          <w:tcPr>
+            <w:tcBorders>
+              <w:top w:color="bdc1c6" w:space="0" w:sz="8" w:val="single"/>
+              <w:left w:color="000000" w:space="0" w:sz="0" w:val="nil"/>
+              <w:bottom w:color="bdc1c6" w:space="0" w:sz="8" w:val="single"/>
+              <w:right w:color="bdc1c6" w:space="0" w:sz="8" w:val="single"/>
+            </w:tcBorders>
+            <w:shd w:fill="auto" w:val="clear"/>
+            <w:tcMar>
+              <w:top w:w="100.0" w:type="dxa"/>
+              <w:left w:w="100.0" w:type="dxa"/>
+              <w:bottom w:w="100.0" w:type="dxa"/>
+              <w:right w:w="100.0" w:type="dxa"/>
+            </w:tcMar>
+            <w:vAlign w:val="top"/>
+          </w:tcPr>
+          <w:p>
+            <w:pPr>
+              <w:keepNext w:val="0"/>
+              <w:keepLines w:val="0"/>
+              <w:pageBreakBefore w:val="0"/>
+              <w:widowControl w:val="0"/>
+              <w:pBdr>
+                <w:top w:space="0" w:sz="0" w:val="nil"/>
+                <w:left w:space="0" w:sz="0" w:val="nil"/>
+                <w:bottom w:space="0" w:sz="0" w:val="nil"/>
+                <w:right w:space="0" w:sz="0" w:val="nil"/>
+                <w:between w:space="0" w:sz="0" w:val="nil"/>
+              </w:pBdr>
+              <w:shd w:fill="auto" w:val="clear"/>
+              <w:spacing w:after="0" w:before="0" w:line="240" w:lineRule="auto"/>
+              <w:ind w:left="0" w:right="0" w:firstLine="0"/>
+              <w:jc w:val="left"/>
+              <w:rPr>
+                <w:sz w:val="24"/>
+                <w:szCs w:val="24"/>
+              </w:rPr>
+            </w:pPr>
+            <w:r>
+              <w:rPr>
+                <w:sz w:val="24"/>
+                <w:szCs w:val="24"/>
+                <w:rtl w:val="0"/>
+              </w:rPr>
+              <w:t xml:space="preserve">Testing &amp; Review</w:t>
+            </w:r>
+          </w:p>
+        </w:tc>
+        <w:tc>
+          <w:tcPr>
+            <w:tcBorders>
+              <w:top w:color="bdc1c6" w:space="0" w:sz="8" w:val="single"/>
+              <w:left w:color="bdc1c6" w:space="0" w:sz="8" w:val="single"/>
+              <w:bottom w:color="bdc1c6" w:space="0" w:sz="8" w:val="single"/>
+              <w:right w:color="bdc1c6" w:space="0" w:sz="8" w:val="single"/>
+            </w:tcBorders>
+            <w:shd w:fill="auto" w:val="clear"/>
+            <w:tcMar>
+              <w:top w:w="100.0" w:type="dxa"/>
+              <w:left w:w="100.0" w:type="dxa"/>
+              <w:bottom w:w="100.0" w:type="dxa"/>
+              <w:right w:w="100.0" w:type="dxa"/>
+            </w:tcMar>
+            <w:vAlign w:val="top"/>
+          </w:tcPr>
+          <w:p>
+            <w:pPr>
+              <w:keepNext w:val="0"/>
+              <w:keepLines w:val="0"/>
+              <w:pageBreakBefore w:val="0"/>
+              <w:widowControl w:val="0"/>
+              <w:pBdr>
+                <w:top w:space="0" w:sz="0" w:val="nil"/>
+                <w:left w:space="0" w:sz="0" w:val="nil"/>
+                <w:bottom w:space="0" w:sz="0" w:val="nil"/>
+                <w:right w:space="0" w:sz="0" w:val="nil"/>
+                <w:between w:space="0" w:sz="0" w:val="nil"/>
+              </w:pBdr>
+              <w:shd w:fill="auto" w:val="clear"/>
+              <w:spacing w:after="0" w:before="0" w:line="240" w:lineRule="auto"/>
+              <w:ind w:left="0" w:right="0" w:firstLine="0"/>
+              <w:jc w:val="left"/>
+              <w:rPr>
+                <w:sz w:val="24"/>
+                <w:szCs w:val="24"/>
+              </w:rPr>
+            </w:pPr>
+            <w:r>
+              <w:rPr>
+                <w:sz w:val="24"/>
+                <w:szCs w:val="24"/>
+                <w:rtl w:val="0"/>
+              </w:rPr>
+              <w:t xml:space="preserve">All</w:t>
+            </w:r>
+          </w:p>
+        </w:tc>
+        <w:tc>
+          <w:tcPr>
+            <w:tcBorders>
+              <w:top w:color="bdc1c6" w:space="0" w:sz="8" w:val="single"/>
+              <w:left w:color="bdc1c6" w:space="0" w:sz="8" w:val="single"/>
+              <w:bottom w:color="bdc1c6" w:space="0" w:sz="8" w:val="single"/>
+              <w:right w:color="000000" w:space="0" w:sz="0" w:val="nil"/>
+            </w:tcBorders>
+            <w:shd w:fill="auto" w:val="clear"/>
+            <w:tcMar>
+              <w:top w:w="100.0" w:type="dxa"/>
+              <w:left w:w="100.0" w:type="dxa"/>
+              <w:bottom w:w="100.0" w:type="dxa"/>
+              <w:right w:w="100.0" w:type="dxa"/>
+            </w:tcMar>
+            <w:vAlign w:val="top"/>
+          </w:tcPr>
+          <w:p>
+            <w:pPr>
+              <w:keepNext w:val="0"/>
+              <w:keepLines w:val="0"/>
+              <w:pageBreakBefore w:val="0"/>
+              <w:widowControl w:val="0"/>
+              <w:pBdr>
+                <w:top w:space="0" w:sz="0" w:val="nil"/>
+                <w:left w:space="0" w:sz="0" w:val="nil"/>
+                <w:bottom w:space="0" w:sz="0" w:val="nil"/>
+                <w:right w:space="0" w:sz="0" w:val="nil"/>
+                <w:between w:space="0" w:sz="0" w:val="nil"/>
+              </w:pBdr>
+              <w:shd w:fill="auto" w:val="clear"/>
+              <w:spacing w:after="0" w:before="0" w:line="240" w:lineRule="auto"/>
+              <w:ind w:left="0" w:right="0" w:firstLine="0"/>
+              <w:jc w:val="left"/>
+              <w:rPr>
+                <w:sz w:val="24"/>
+                <w:szCs w:val="24"/>
+              </w:rPr>
+            </w:pPr>
+            <w:r>
+              <w:rPr>
+                <w:sz w:val="24"/>
+                <w:szCs w:val="24"/>
+                <w:rtl w:val="0"/>
+              </w:rPr>
+              <w:t xml:space="preserve">July 31</w:t>
+            </w:r>
+          </w:p>
+        </w:tc>
+      </w:tr>
+      <w:tr>
+        <w:trPr>
+          <w:cantSplit w:val="0"/>
+          <w:tblHeader w:val="0"/>
+        </w:trPr>
+        <w:tc>
+          <w:tcPr>
+            <w:tcBorders>
+              <w:top w:color="bdc1c6" w:space="0" w:sz="8" w:val="single"/>
+              <w:left w:color="000000" w:space="0" w:sz="0" w:val="nil"/>
+              <w:bottom w:color="bdc1c6" w:space="0" w:sz="8" w:val="single"/>
+              <w:right w:color="bdc1c6" w:space="0" w:sz="8" w:val="single"/>
+            </w:tcBorders>
+            <w:shd w:fill="auto" w:val="clear"/>
+            <w:tcMar>
+              <w:top w:w="100.0" w:type="dxa"/>
+              <w:left w:w="100.0" w:type="dxa"/>
+              <w:bottom w:w="100.0" w:type="dxa"/>
+              <w:right w:w="100.0" w:type="dxa"/>
+            </w:tcMar>
+            <w:vAlign w:val="top"/>
+          </w:tcPr>
+          <w:p>
+            <w:pPr>
+              <w:keepNext w:val="0"/>
+              <w:keepLines w:val="0"/>
+              <w:pageBreakBefore w:val="0"/>
+              <w:widowControl w:val="0"/>
+              <w:pBdr>
+                <w:top w:space="0" w:sz="0" w:val="nil"/>
+                <w:left w:space="0" w:sz="0" w:val="nil"/>
+                <w:bottom w:space="0" w:sz="0" w:val="nil"/>
+                <w:right w:space="0" w:sz="0" w:val="nil"/>
+                <w:between w:space="0" w:sz="0" w:val="nil"/>
+              </w:pBdr>
+              <w:shd w:fill="auto" w:val="clear"/>
+              <w:spacing w:after="0" w:before="0" w:line="240" w:lineRule="auto"/>
+              <w:ind w:left="0" w:right="0" w:firstLine="0"/>
+              <w:jc w:val="left"/>
+              <w:rPr>
+                <w:sz w:val="24"/>
+                <w:szCs w:val="24"/>
+              </w:rPr>
+            </w:pPr>
+            <w:r>
+              <w:rPr>
+                <w:sz w:val="24"/>
+                <w:szCs w:val="24"/>
+                <w:rtl w:val="0"/>
+              </w:rPr>
+              <w:t xml:space="preserve">Project Slides &amp; Presentation</w:t>
+            </w:r>
+          </w:p>
+        </w:tc>
+        <w:tc>
+          <w:tcPr>
+            <w:tcBorders>
+              <w:top w:color="bdc1c6" w:space="0" w:sz="8" w:val="single"/>
+              <w:left w:color="bdc1c6" w:space="0" w:sz="8" w:val="single"/>
+              <w:bottom w:color="bdc1c6" w:space="0" w:sz="8" w:val="single"/>
+              <w:right w:color="bdc1c6" w:space="0" w:sz="8" w:val="single"/>
+            </w:tcBorders>
+            <w:shd w:fill="auto" w:val="clear"/>
+            <w:tcMar>
+              <w:top w:w="100.0" w:type="dxa"/>
+              <w:left w:w="100.0" w:type="dxa"/>
+              <w:bottom w:w="100.0" w:type="dxa"/>
+              <w:right w:w="100.0" w:type="dxa"/>
+            </w:tcMar>
+            <w:vAlign w:val="top"/>
+          </w:tcPr>
+          <w:p>
+            <w:pPr>
+              <w:keepNext w:val="0"/>
+              <w:keepLines w:val="0"/>
+              <w:pageBreakBefore w:val="0"/>
+              <w:widowControl w:val="0"/>
+              <w:pBdr>
+                <w:top w:space="0" w:sz="0" w:val="nil"/>
+                <w:left w:space="0" w:sz="0" w:val="nil"/>
+                <w:bottom w:space="0" w:sz="0" w:val="nil"/>
+                <w:right w:space="0" w:sz="0" w:val="nil"/>
+                <w:between w:space="0" w:sz="0" w:val="nil"/>
+              </w:pBdr>
+              <w:shd w:fill="auto" w:val="clear"/>
+              <w:spacing w:after="0" w:before="0" w:line="240" w:lineRule="auto"/>
+              <w:ind w:left="0" w:right="0" w:firstLine="0"/>
+              <w:jc w:val="left"/>
+              <w:rPr>
+                <w:sz w:val="24"/>
+                <w:szCs w:val="24"/>
+              </w:rPr>
+            </w:pPr>
+            <w:r>
+              <w:rPr>
+                <w:sz w:val="24"/>
+                <w:szCs w:val="24"/>
+                <w:rtl w:val="0"/>
+              </w:rPr>
+              <w:t xml:space="preserve">Ishita &amp; Amina</w:t>
+            </w:r>
+          </w:p>
+        </w:tc>
+        <w:tc>
+          <w:tcPr>
+            <w:tcBorders>
+              <w:top w:color="bdc1c6" w:space="0" w:sz="8" w:val="single"/>
+              <w:left w:color="bdc1c6" w:space="0" w:sz="8" w:val="single"/>
+              <w:bottom w:color="bdc1c6" w:space="0" w:sz="8" w:val="single"/>
+              <w:right w:color="000000" w:space="0" w:sz="0" w:val="nil"/>
+            </w:tcBorders>
+            <w:shd w:fill="auto" w:val="clear"/>
+            <w:tcMar>
+              <w:top w:w="100.0" w:type="dxa"/>
+              <w:left w:w="100.0" w:type="dxa"/>
+              <w:bottom w:w="100.0" w:type="dxa"/>
+              <w:right w:w="100.0" w:type="dxa"/>
+            </w:tcMar>
+            <w:vAlign w:val="top"/>
+          </w:tcPr>
+          <w:p>
+            <w:pPr>
+              <w:keepNext w:val="0"/>
+              <w:keepLines w:val="0"/>
+              <w:pageBreakBefore w:val="0"/>
+              <w:widowControl w:val="0"/>
+              <w:pBdr>
+                <w:top w:space="0" w:sz="0" w:val="nil"/>
+                <w:left w:space="0" w:sz="0" w:val="nil"/>
+                <w:bottom w:space="0" w:sz="0" w:val="nil"/>
+                <w:right w:space="0" w:sz="0" w:val="nil"/>
+                <w:between w:space="0" w:sz="0" w:val="nil"/>
+              </w:pBdr>
+              <w:shd w:fill="auto" w:val="clear"/>
+              <w:spacing w:after="0" w:before="0" w:line="240" w:lineRule="auto"/>
+              <w:ind w:left="0" w:right="0" w:firstLine="0"/>
+              <w:jc w:val="left"/>
+              <w:rPr>
+                <w:sz w:val="24"/>
+                <w:szCs w:val="24"/>
+              </w:rPr>
+            </w:pPr>
+            <w:r>
+              <w:rPr>
+                <w:sz w:val="24"/>
+                <w:szCs w:val="24"/>
+                <w:rtl w:val="0"/>
+              </w:rPr>
+              <w:t xml:space="preserve">July 31</w:t>
+            </w:r>
+          </w:p>
+        </w:tc>
+      </w:tr>
+      <w:tr>
+        <w:trPr>
+          <w:cantSplit w:val="0"/>
+          <w:tblHeader w:val="0"/>
+        </w:trPr>
+        <w:tc>
+          <w:tcPr>
+            <w:tcBorders>
+              <w:top w:color="bdc1c6" w:space="0" w:sz="8" w:val="single"/>
+              <w:left w:color="000000" w:space="0" w:sz="0" w:val="nil"/>
+              <w:bottom w:color="bdc1c6" w:space="0" w:sz="8" w:val="single"/>
+              <w:right w:color="bdc1c6" w:space="0" w:sz="8" w:val="single"/>
+            </w:tcBorders>
+            <w:shd w:fill="auto" w:val="clear"/>
+            <w:tcMar>
+              <w:top w:w="100.0" w:type="dxa"/>
+              <w:left w:w="100.0" w:type="dxa"/>
+              <w:bottom w:w="100.0" w:type="dxa"/>
+              <w:right w:w="100.0" w:type="dxa"/>
+            </w:tcMar>
+            <w:vAlign w:val="top"/>
+          </w:tcPr>
+          <w:p>
+            <w:pPr>
+              <w:keepNext w:val="0"/>
+              <w:keepLines w:val="0"/>
+              <w:pageBreakBefore w:val="0"/>
+              <w:widowControl w:val="0"/>
+              <w:pBdr>
+                <w:top w:space="0" w:sz="0" w:val="nil"/>
+                <w:left w:space="0" w:sz="0" w:val="nil"/>
+                <w:bottom w:space="0" w:sz="0" w:val="nil"/>
+                <w:right w:space="0" w:sz="0" w:val="nil"/>
+                <w:between w:space="0" w:sz="0" w:val="nil"/>
+              </w:pBdr>
+              <w:shd w:fill="auto" w:val="clear"/>
+              <w:spacing w:after="0" w:before="0" w:line="240" w:lineRule="auto"/>
+              <w:ind w:left="0" w:right="0" w:firstLine="0"/>
+              <w:jc w:val="left"/>
+              <w:rPr>
+                <w:sz w:val="24"/>
+                <w:szCs w:val="24"/>
+              </w:rPr>
+            </w:pPr>
+            <w:r>
+              <w:rPr>
+                <w:sz w:val="24"/>
+                <w:szCs w:val="24"/>
+                <w:rtl w:val="0"/>
+              </w:rPr>
+              <w:t xml:space="preserve">Final Review and Practice</w:t>
+            </w:r>
+          </w:p>
+        </w:tc>
+        <w:tc>
+          <w:tcPr>
+            <w:tcBorders>
+              <w:top w:color="bdc1c6" w:space="0" w:sz="8" w:val="single"/>
+              <w:left w:color="bdc1c6" w:space="0" w:sz="8" w:val="single"/>
+              <w:bottom w:color="bdc1c6" w:space="0" w:sz="8" w:val="single"/>
+              <w:right w:color="bdc1c6" w:space="0" w:sz="8" w:val="single"/>
+            </w:tcBorders>
+            <w:shd w:fill="auto" w:val="clear"/>
+            <w:tcMar>
+              <w:top w:w="100.0" w:type="dxa"/>
+              <w:left w:w="100.0" w:type="dxa"/>
+              <w:bottom w:w="100.0" w:type="dxa"/>
+              <w:right w:w="100.0" w:type="dxa"/>
+            </w:tcMar>
+            <w:vAlign w:val="top"/>
+          </w:tcPr>
+          <w:p>
+            <w:pPr>
+              <w:keepNext w:val="0"/>
+              <w:keepLines w:val="0"/>
+              <w:pageBreakBefore w:val="0"/>
+              <w:widowControl w:val="0"/>
+              <w:pBdr>
+                <w:top w:space="0" w:sz="0" w:val="nil"/>
+                <w:left w:space="0" w:sz="0" w:val="nil"/>
+                <w:bottom w:space="0" w:sz="0" w:val="nil"/>
+                <w:right w:space="0" w:sz="0" w:val="nil"/>
+                <w:between w:space="0" w:sz="0" w:val="nil"/>
+              </w:pBdr>
+              <w:shd w:fill="auto" w:val="clear"/>
+              <w:spacing w:after="0" w:before="0" w:line="240" w:lineRule="auto"/>
+              <w:ind w:left="0" w:right="0" w:firstLine="0"/>
+              <w:jc w:val="left"/>
+              <w:rPr>
+                <w:sz w:val="24"/>
+                <w:szCs w:val="24"/>
+              </w:rPr>
+            </w:pPr>
+            <w:r>
+              <w:rPr>
+                <w:sz w:val="24"/>
+                <w:szCs w:val="24"/>
+                <w:rtl w:val="0"/>
+              </w:rPr>
+              <w:t xml:space="preserve">All</w:t>
+            </w:r>
+          </w:p>
+        </w:tc>
+        <w:tc>
+          <w:tcPr>
+            <w:tcBorders>
+              <w:top w:color="bdc1c6" w:space="0" w:sz="8" w:val="single"/>
+              <w:left w:color="bdc1c6" w:space="0" w:sz="8" w:val="single"/>
+              <w:bottom w:color="bdc1c6" w:space="0" w:sz="8" w:val="single"/>
+              <w:right w:color="000000" w:space="0" w:sz="0" w:val="nil"/>
+            </w:tcBorders>
+            <w:shd w:fill="auto" w:val="clear"/>
+            <w:tcMar>
+              <w:top w:w="100.0" w:type="dxa"/>
+              <w:left w:w="100.0" w:type="dxa"/>
+              <w:bottom w:w="100.0" w:type="dxa"/>
+              <w:right w:w="100.0" w:type="dxa"/>
+            </w:tcMar>
+            <w:vAlign w:val="top"/>
+          </w:tcPr>
+          <w:p>
+            <w:pPr>
+              <w:keepNext w:val="0"/>
+              <w:keepLines w:val="0"/>
+              <w:pageBreakBefore w:val="0"/>
+              <w:widowControl w:val="0"/>
+              <w:pBdr>
+                <w:top w:space="0" w:sz="0" w:val="nil"/>
+                <w:left w:space="0" w:sz="0" w:val="nil"/>
+                <w:bottom w:space="0" w:sz="0" w:val="nil"/>
+                <w:right w:space="0" w:sz="0" w:val="nil"/>
+                <w:between w:space="0" w:sz="0" w:val="nil"/>
+              </w:pBdr>
+              <w:shd w:fill="auto" w:val="clear"/>
+              <w:spacing w:after="0" w:before="0" w:line="240" w:lineRule="auto"/>
+              <w:ind w:left="0" w:right="0" w:firstLine="0"/>
+              <w:jc w:val="left"/>
+              <w:rPr>
+                <w:sz w:val="24"/>
+                <w:szCs w:val="24"/>
+              </w:rPr>
+            </w:pPr>
+            <w:r>
+              <w:rPr>
+                <w:sz w:val="24"/>
+                <w:szCs w:val="24"/>
+                <w:rtl w:val="0"/>
+              </w:rPr>
+              <w:t xml:space="preserve">Aug 2</w:t>
+            </w:r>
+          </w:p>
+        </w:tc>
+      </w:tr>
+    </w:tbl>
+    <w:p>
+      <w:pPr>
         <w:rPr/>
       </w:pPr>
       <w:r>
@@ -1389,6 +3447,226 @@
       </w:rPr>
     </w:lvl>
   </w:abstractNum>
+  <w:abstractNum w:abstractNumId="5">
+    <w:lvl w:ilvl="0">
+      <w:start w:val="1"/>
+      <w:numFmt w:val="decimal"/>
+      <w:lvlText w:val="%1."/>
+      <w:lvlJc w:val="left"/>
+      <w:pPr>
+        <w:ind w:left="720" w:hanging="360"/>
+      </w:pPr>
+      <w:rPr>
+        <w:u w:val="none"/>
+      </w:rPr>
+    </w:lvl>
+    <w:lvl w:ilvl="1">
+      <w:start w:val="1"/>
+      <w:numFmt w:val="lowerLetter"/>
+      <w:lvlText w:val="%2."/>
+      <w:lvlJc w:val="left"/>
+      <w:pPr>
+        <w:ind w:left="1440" w:hanging="360"/>
+      </w:pPr>
+      <w:rPr>
+        <w:u w:val="none"/>
+      </w:rPr>
+    </w:lvl>
+    <w:lvl w:ilvl="2">
+      <w:start w:val="1"/>
+      <w:numFmt w:val="lowerRoman"/>
+      <w:lvlText w:val="%3."/>
+      <w:lvlJc w:val="right"/>
+      <w:pPr>
+        <w:ind w:left="2160" w:hanging="360"/>
+      </w:pPr>
+      <w:rPr>
+        <w:u w:val="none"/>
+      </w:rPr>
+    </w:lvl>
+    <w:lvl w:ilvl="3">
+      <w:start w:val="1"/>
+      <w:numFmt w:val="decimal"/>
+      <w:lvlText w:val="%4."/>
+      <w:lvlJc w:val="left"/>
+      <w:pPr>
+        <w:ind w:left="2880" w:hanging="360"/>
+      </w:pPr>
+      <w:rPr>
+        <w:u w:val="none"/>
+      </w:rPr>
+    </w:lvl>
+    <w:lvl w:ilvl="4">
+      <w:start w:val="1"/>
+      <w:numFmt w:val="lowerLetter"/>
+      <w:lvlText w:val="%5."/>
+      <w:lvlJc w:val="left"/>
+      <w:pPr>
+        <w:ind w:left="3600" w:hanging="360"/>
+      </w:pPr>
+      <w:rPr>
+        <w:u w:val="none"/>
+      </w:rPr>
+    </w:lvl>
+    <w:lvl w:ilvl="5">
+      <w:start w:val="1"/>
+      <w:numFmt w:val="lowerRoman"/>
+      <w:lvlText w:val="%6."/>
+      <w:lvlJc w:val="right"/>
+      <w:pPr>
+        <w:ind w:left="4320" w:hanging="360"/>
+      </w:pPr>
+      <w:rPr>
+        <w:u w:val="none"/>
+      </w:rPr>
+    </w:lvl>
+    <w:lvl w:ilvl="6">
+      <w:start w:val="1"/>
+      <w:numFmt w:val="decimal"/>
+      <w:lvlText w:val="%7."/>
+      <w:lvlJc w:val="left"/>
+      <w:pPr>
+        <w:ind w:left="5040" w:hanging="360"/>
+      </w:pPr>
+      <w:rPr>
+        <w:u w:val="none"/>
+      </w:rPr>
+    </w:lvl>
+    <w:lvl w:ilvl="7">
+      <w:start w:val="1"/>
+      <w:numFmt w:val="lowerLetter"/>
+      <w:lvlText w:val="%8."/>
+      <w:lvlJc w:val="left"/>
+      <w:pPr>
+        <w:ind w:left="5760" w:hanging="360"/>
+      </w:pPr>
+      <w:rPr>
+        <w:u w:val="none"/>
+      </w:rPr>
+    </w:lvl>
+    <w:lvl w:ilvl="8">
+      <w:start w:val="1"/>
+      <w:numFmt w:val="lowerRoman"/>
+      <w:lvlText w:val="%9."/>
+      <w:lvlJc w:val="right"/>
+      <w:pPr>
+        <w:ind w:left="6480" w:hanging="360"/>
+      </w:pPr>
+      <w:rPr>
+        <w:u w:val="none"/>
+      </w:rPr>
+    </w:lvl>
+  </w:abstractNum>
+  <w:abstractNum w:abstractNumId="6">
+    <w:lvl w:ilvl="0">
+      <w:start w:val="1"/>
+      <w:numFmt w:val="decimal"/>
+      <w:lvlText w:val="%1."/>
+      <w:lvlJc w:val="left"/>
+      <w:pPr>
+        <w:ind w:left="720" w:hanging="360"/>
+      </w:pPr>
+      <w:rPr>
+        <w:u w:val="none"/>
+      </w:rPr>
+    </w:lvl>
+    <w:lvl w:ilvl="1">
+      <w:start w:val="1"/>
+      <w:numFmt w:val="lowerLetter"/>
+      <w:lvlText w:val="%2."/>
+      <w:lvlJc w:val="left"/>
+      <w:pPr>
+        <w:ind w:left="1440" w:hanging="360"/>
+      </w:pPr>
+      <w:rPr>
+        <w:u w:val="none"/>
+      </w:rPr>
+    </w:lvl>
+    <w:lvl w:ilvl="2">
+      <w:start w:val="1"/>
+      <w:numFmt w:val="lowerRoman"/>
+      <w:lvlText w:val="%3."/>
+      <w:lvlJc w:val="right"/>
+      <w:pPr>
+        <w:ind w:left="2160" w:hanging="360"/>
+      </w:pPr>
+      <w:rPr>
+        <w:u w:val="none"/>
+      </w:rPr>
+    </w:lvl>
+    <w:lvl w:ilvl="3">
+      <w:start w:val="1"/>
+      <w:numFmt w:val="decimal"/>
+      <w:lvlText w:val="%4."/>
+      <w:lvlJc w:val="left"/>
+      <w:pPr>
+        <w:ind w:left="2880" w:hanging="360"/>
+      </w:pPr>
+      <w:rPr>
+        <w:u w:val="none"/>
+      </w:rPr>
+    </w:lvl>
+    <w:lvl w:ilvl="4">
+      <w:start w:val="1"/>
+      <w:numFmt w:val="lowerLetter"/>
+      <w:lvlText w:val="%5."/>
+      <w:lvlJc w:val="left"/>
+      <w:pPr>
+        <w:ind w:left="3600" w:hanging="360"/>
+      </w:pPr>
+      <w:rPr>
+        <w:u w:val="none"/>
+      </w:rPr>
+    </w:lvl>
+    <w:lvl w:ilvl="5">
+      <w:start w:val="1"/>
+      <w:numFmt w:val="lowerRoman"/>
+      <w:lvlText w:val="%6."/>
+      <w:lvlJc w:val="right"/>
+      <w:pPr>
+        <w:ind w:left="4320" w:hanging="360"/>
+      </w:pPr>
+      <w:rPr>
+        <w:u w:val="none"/>
+      </w:rPr>
+    </w:lvl>
+    <w:lvl w:ilvl="6">
+      <w:start w:val="1"/>
+      <w:numFmt w:val="decimal"/>
+      <w:lvlText w:val="%7."/>
+      <w:lvlJc w:val="left"/>
+      <w:pPr>
+        <w:ind w:left="5040" w:hanging="360"/>
+      </w:pPr>
+      <w:rPr>
+        <w:u w:val="none"/>
+      </w:rPr>
+    </w:lvl>
+    <w:lvl w:ilvl="7">
+      <w:start w:val="1"/>
+      <w:numFmt w:val="lowerLetter"/>
+      <w:lvlText w:val="%8."/>
+      <w:lvlJc w:val="left"/>
+      <w:pPr>
+        <w:ind w:left="5760" w:hanging="360"/>
+      </w:pPr>
+      <w:rPr>
+        <w:u w:val="none"/>
+      </w:rPr>
+    </w:lvl>
+    <w:lvl w:ilvl="8">
+      <w:start w:val="1"/>
+      <w:numFmt w:val="lowerRoman"/>
+      <w:lvlText w:val="%9."/>
+      <w:lvlJc w:val="right"/>
+      <w:pPr>
+        <w:ind w:left="6480" w:hanging="360"/>
+      </w:pPr>
+      <w:rPr>
+        <w:u w:val="none"/>
+      </w:rPr>
+    </w:lvl>
+  </w:abstractNum>
   <w:num w:numId="1">
     <w:abstractNumId w:val="1"/>
   </w:num>
@@ -1400,6 +3678,12 @@
   </w:num>
   <w:num w:numId="4">
     <w:abstractNumId w:val="4"/>
+  </w:num>
+  <w:num w:numId="5">
+    <w:abstractNumId w:val="5"/>
+  </w:num>
+  <w:num w:numId="6">
+    <w:abstractNumId w:val="6"/>
   </w:num>
 </w:numbering>
 </file>
@@ -1556,6 +3840,19 @@
       <w:sz w:val="30"/>
       <w:szCs w:val="30"/>
     </w:rPr>
+  </w:style>
+  <w:style w:type="table" w:styleId="Table1">
+    <w:basedOn w:val="TableNormal"/>
+    <w:tblPr>
+      <w:tblStyleRowBandSize w:val="1"/>
+      <w:tblStyleColBandSize w:val="1"/>
+      <w:tblCellMar>
+        <w:top w:w="100.0" w:type="dxa"/>
+        <w:left w:w="100.0" w:type="dxa"/>
+        <w:bottom w:w="100.0" w:type="dxa"/>
+        <w:right w:w="100.0" w:type="dxa"/>
+      </w:tblCellMar>
+    </w:tblPr>
   </w:style>
 </w:styles>
 </file>

</xml_diff>